<commit_message>
[ADD] presentation and cleanUp
</commit_message>
<xml_diff>
--- a/SAD/SAD.docx
+++ b/SAD/SAD.docx
@@ -1,28 +1,351 @@
 
 <file path=word/document.xml><?xml version="1.0" encoding="utf-8"?>
-<w:document xmlns:wpc="http://schemas.microsoft.com/office/word/2010/wordprocessingCanvas" xmlns:cx="http://schemas.microsoft.com/office/drawing/2014/chartex" xmlns:cx1="http://schemas.microsoft.com/office/drawing/2015/9/8/chartex" xmlns:cx2="http://schemas.microsoft.com/office/drawing/2015/10/21/chartex" xmlns:cx3="http://schemas.microsoft.com/office/drawing/2016/5/9/chartex" xmlns:cx4="http://schemas.microsoft.com/office/drawing/2016/5/10/chartex" xmlns:cx5="http://schemas.microsoft.com/office/drawing/2016/5/11/chartex" xmlns:cx6="http://schemas.microsoft.com/office/drawing/2016/5/12/chartex" xmlns:cx7="http://schemas.microsoft.com/office/drawing/2016/5/13/chartex" xmlns:cx8="http://schemas.microsoft.com/office/drawing/2016/5/14/chartex" xmlns:mc="http://schemas.openxmlformats.org/markup-compatibility/2006" xmlns:aink="http://schemas.microsoft.com/office/drawing/2016/ink" xmlns:am3d="http://schemas.microsoft.com/office/drawing/2017/model3d" xmlns:o="urn:schemas-microsoft-com:office:office" xmlns:oel="http://schemas.microsoft.com/office/2019/extlst" xmlns:r="http://schemas.openxmlformats.org/officeDocument/2006/relationships" xmlns:m="http://schemas.openxmlformats.org/officeDocument/2006/math" xmlns:v="urn:schemas-microsoft-com:vml" xmlns:wp14="http://schemas.microsoft.com/office/word/2010/wordprocessingDrawing" xmlns:wp="http://schemas.openxmlformats.org/drawingml/2006/wordprocessingDrawing" xmlns:w10="urn:schemas-microsoft-com:office:word" xmlns:w="http://schemas.openxmlformats.org/wordprocessingml/2006/main" xmlns:w14="http://schemas.microsoft.com/office/word/2010/wordml" xmlns:w15="http://schemas.microsoft.com/office/word/2012/wordml" xmlns:w16cex="http://schemas.microsoft.com/office/word/2018/wordml/cex" xmlns:w16cid="http://schemas.microsoft.com/office/word/2016/wordml/cid" xmlns:w16="http://schemas.microsoft.com/office/word/2018/wordml" xmlns:w16sdtdh="http://schemas.microsoft.com/office/word/2020/wordml/sdtdatahash" xmlns:w16se="http://schemas.microsoft.com/office/word/2015/wordml/symex" xmlns:wpg="http://schemas.microsoft.com/office/word/2010/wordprocessingGroup" xmlns:wpi="http://schemas.microsoft.com/office/word/2010/wordprocessingInk" xmlns:wne="http://schemas.microsoft.com/office/word/2006/wordml" xmlns:wps="http://schemas.microsoft.com/office/word/2010/wordprocessingShape" mc:Ignorable="w14 w15 w16se w16cid w16 w16cex w16sdtdh wp14">
+<w:document xmlns:wpc="http://schemas.microsoft.com/office/word/2010/wordprocessingCanvas" xmlns:mc="http://schemas.openxmlformats.org/markup-compatibility/2006" xmlns:o="urn:schemas-microsoft-com:office:office" xmlns:r="http://schemas.openxmlformats.org/officeDocument/2006/relationships" xmlns:m="http://schemas.openxmlformats.org/officeDocument/2006/math" xmlns:v="urn:schemas-microsoft-com:vml" xmlns:wp14="http://schemas.microsoft.com/office/word/2010/wordprocessingDrawing" xmlns:wp="http://schemas.openxmlformats.org/drawingml/2006/wordprocessingDrawing" xmlns:w10="urn:schemas-microsoft-com:office:word" xmlns:w="http://schemas.openxmlformats.org/wordprocessingml/2006/main" xmlns:w14="http://schemas.microsoft.com/office/word/2010/wordml" xmlns:w15="http://schemas.microsoft.com/office/word/2012/wordml" xmlns:wpg="http://schemas.microsoft.com/office/word/2010/wordprocessingGroup" xmlns:wpi="http://schemas.microsoft.com/office/word/2010/wordprocessingInk" xmlns:wne="http://schemas.microsoft.com/office/word/2006/wordml" xmlns:wps="http://schemas.microsoft.com/office/word/2010/wordprocessingShape" mc:Ignorable="w14 w15 wp14">
   <w:body>
     <w:p>
       <w:pPr>
-        <w:tabs>
-          <w:tab w:val="left" w:pos="1134"/>
-        </w:tabs>
-        <w:spacing w:after="240"/>
+        <w:ind w:firstLine="0"/>
         <w:jc w:val="center"/>
         <w:rPr>
           <w:b/>
           <w:bCs/>
           <w:sz w:val="32"/>
           <w:szCs w:val="24"/>
-        </w:rPr>
-      </w:pPr>
-      <w:r>
+          <w:lang w:val="en-US"/>
+        </w:rPr>
+      </w:pPr>
+    </w:p>
+    <w:p>
+      <w:pPr>
+        <w:ind w:firstLine="0"/>
+        <w:jc w:val="center"/>
         <w:rPr>
           <w:b/>
           <w:bCs/>
           <w:sz w:val="32"/>
           <w:szCs w:val="24"/>
-        </w:rPr>
+          <w:lang w:val="en-US"/>
+        </w:rPr>
+      </w:pPr>
+    </w:p>
+    <w:p>
+      <w:pPr>
+        <w:ind w:firstLine="0"/>
+        <w:jc w:val="center"/>
+        <w:rPr>
+          <w:b/>
+          <w:bCs/>
+          <w:sz w:val="32"/>
+          <w:szCs w:val="24"/>
+          <w:lang w:val="en-US"/>
+        </w:rPr>
+      </w:pPr>
+      <w:bookmarkStart w:id="0" w:name="_GoBack"/>
+      <w:bookmarkEnd w:id="0"/>
+    </w:p>
+    <w:p>
+      <w:pPr>
+        <w:ind w:firstLine="0"/>
+        <w:jc w:val="center"/>
+        <w:rPr>
+          <w:b/>
+          <w:bCs/>
+          <w:sz w:val="32"/>
+          <w:szCs w:val="24"/>
+          <w:lang w:val="en-US"/>
+        </w:rPr>
+      </w:pPr>
+    </w:p>
+    <w:p>
+      <w:pPr>
+        <w:ind w:firstLine="0"/>
+        <w:jc w:val="center"/>
+        <w:rPr>
+          <w:b/>
+          <w:bCs/>
+          <w:sz w:val="32"/>
+          <w:szCs w:val="24"/>
+          <w:lang w:val="en-US"/>
+        </w:rPr>
+      </w:pPr>
+    </w:p>
+    <w:p>
+      <w:pPr>
+        <w:ind w:firstLine="0"/>
+        <w:jc w:val="center"/>
+        <w:rPr>
+          <w:b/>
+          <w:bCs/>
+          <w:sz w:val="32"/>
+          <w:szCs w:val="24"/>
+          <w:lang w:val="en-US"/>
+        </w:rPr>
+      </w:pPr>
+      <w:r>
+        <w:rPr>
+          <w:b/>
+          <w:bCs/>
+          <w:sz w:val="32"/>
+          <w:szCs w:val="24"/>
+          <w:lang w:val="en-US"/>
+        </w:rPr>
+        <w:t>Software Architecture Document</w:t>
+      </w:r>
+    </w:p>
+    <w:p>
+      <w:pPr>
+        <w:ind w:firstLine="0"/>
+        <w:jc w:val="center"/>
+        <w:rPr>
+          <w:b/>
+          <w:bCs/>
+          <w:sz w:val="32"/>
+          <w:szCs w:val="24"/>
+          <w:lang w:val="en-US"/>
+        </w:rPr>
+      </w:pPr>
+    </w:p>
+    <w:p>
+      <w:pPr>
+        <w:ind w:firstLine="0"/>
+        <w:jc w:val="center"/>
+        <w:rPr>
+          <w:b/>
+          <w:bCs/>
+          <w:sz w:val="32"/>
+          <w:szCs w:val="24"/>
+          <w:lang w:val="en-US"/>
+        </w:rPr>
+      </w:pPr>
+      <w:r>
+        <w:rPr>
+          <w:b/>
+          <w:bCs/>
+          <w:sz w:val="32"/>
+          <w:szCs w:val="24"/>
+          <w:lang w:val="en-US"/>
+        </w:rPr>
+        <w:t>Smart Sticker</w:t>
+      </w:r>
+    </w:p>
+    <w:p>
+      <w:pPr>
+        <w:ind w:firstLine="0"/>
+        <w:jc w:val="center"/>
+        <w:rPr>
+          <w:bCs/>
+          <w:szCs w:val="28"/>
+          <w:lang w:val="en-US"/>
+        </w:rPr>
+      </w:pPr>
+      <w:r>
+        <w:rPr>
+          <w:bCs/>
+          <w:szCs w:val="28"/>
+          <w:lang w:val="en-US"/>
+        </w:rPr>
+        <w:t>Smart stickers for connecting objects with smartphones</w:t>
+      </w:r>
+    </w:p>
+    <w:p>
+      <w:pPr>
+        <w:ind w:firstLine="0"/>
+        <w:jc w:val="center"/>
+        <w:rPr>
+          <w:b/>
+          <w:bCs/>
+          <w:szCs w:val="28"/>
+          <w:lang w:val="en-US"/>
+        </w:rPr>
+      </w:pPr>
+    </w:p>
+    <w:p>
+      <w:pPr>
+        <w:ind w:firstLine="0"/>
+        <w:jc w:val="center"/>
+        <w:rPr>
+          <w:b/>
+          <w:bCs/>
+          <w:szCs w:val="28"/>
+          <w:lang w:val="en-US"/>
+        </w:rPr>
+      </w:pPr>
+      <w:proofErr w:type="spellStart"/>
+      <w:r>
+        <w:rPr>
+          <w:b/>
+          <w:bCs/>
+          <w:szCs w:val="28"/>
+          <w:lang w:val="en-US"/>
+        </w:rPr>
+        <w:t>Danylo</w:t>
+      </w:r>
+      <w:proofErr w:type="spellEnd"/>
+      <w:r>
+        <w:rPr>
+          <w:b/>
+          <w:bCs/>
+          <w:szCs w:val="28"/>
+          <w:lang w:val="en-US"/>
+        </w:rPr>
+        <w:t xml:space="preserve"> </w:t>
+      </w:r>
+      <w:proofErr w:type="spellStart"/>
+      <w:r>
+        <w:rPr>
+          <w:b/>
+          <w:bCs/>
+          <w:szCs w:val="28"/>
+          <w:lang w:val="en-US"/>
+        </w:rPr>
+        <w:t>Zemlianyi</w:t>
+      </w:r>
+      <w:proofErr w:type="spellEnd"/>
+      <w:r>
+        <w:rPr>
+          <w:b/>
+          <w:bCs/>
+          <w:szCs w:val="28"/>
+          <w:lang w:val="en-US"/>
+        </w:rPr>
+        <w:t xml:space="preserve">, </w:t>
+      </w:r>
+      <w:proofErr w:type="spellStart"/>
+      <w:r>
+        <w:rPr>
+          <w:b/>
+          <w:bCs/>
+          <w:szCs w:val="28"/>
+          <w:lang w:val="en-US"/>
+        </w:rPr>
+        <w:t>Dmytro</w:t>
+      </w:r>
+      <w:proofErr w:type="spellEnd"/>
+      <w:r>
+        <w:rPr>
+          <w:b/>
+          <w:bCs/>
+          <w:szCs w:val="28"/>
+          <w:lang w:val="en-US"/>
+        </w:rPr>
+        <w:t xml:space="preserve"> </w:t>
+      </w:r>
+      <w:proofErr w:type="spellStart"/>
+      <w:r>
+        <w:rPr>
+          <w:b/>
+          <w:bCs/>
+          <w:szCs w:val="28"/>
+          <w:lang w:val="en-US"/>
+        </w:rPr>
+        <w:t>Klobudskyi</w:t>
+      </w:r>
+      <w:proofErr w:type="spellEnd"/>
+      <w:r>
+        <w:rPr>
+          <w:b/>
+          <w:bCs/>
+          <w:szCs w:val="28"/>
+          <w:lang w:val="en-US"/>
+        </w:rPr>
+        <w:t xml:space="preserve">, </w:t>
+      </w:r>
+      <w:proofErr w:type="spellStart"/>
+      <w:r>
+        <w:rPr>
+          <w:b/>
+          <w:bCs/>
+          <w:szCs w:val="28"/>
+          <w:lang w:val="en-US"/>
+        </w:rPr>
+        <w:t>Olena</w:t>
+      </w:r>
+      <w:proofErr w:type="spellEnd"/>
+      <w:r>
+        <w:rPr>
+          <w:b/>
+          <w:bCs/>
+          <w:szCs w:val="28"/>
+          <w:lang w:val="en-US"/>
+        </w:rPr>
+        <w:t xml:space="preserve"> </w:t>
+      </w:r>
+      <w:proofErr w:type="spellStart"/>
+      <w:r>
+        <w:rPr>
+          <w:b/>
+          <w:bCs/>
+          <w:szCs w:val="28"/>
+          <w:lang w:val="en-US"/>
+        </w:rPr>
+        <w:t>Kryhina</w:t>
+      </w:r>
+      <w:proofErr w:type="spellEnd"/>
+    </w:p>
+    <w:p>
+      <w:pPr>
+        <w:ind w:firstLine="0"/>
+        <w:jc w:val="center"/>
+        <w:rPr>
+          <w:bCs/>
+          <w:szCs w:val="28"/>
+          <w:lang w:val="en-US"/>
+        </w:rPr>
+      </w:pPr>
+    </w:p>
+    <w:p>
+      <w:pPr>
+        <w:ind w:firstLine="0"/>
+        <w:jc w:val="center"/>
+        <w:rPr>
+          <w:bCs/>
+          <w:szCs w:val="28"/>
+          <w:lang w:val="en-US"/>
+        </w:rPr>
+      </w:pPr>
+    </w:p>
+    <w:p>
+      <w:pPr>
+        <w:rPr>
+          <w:b/>
+          <w:bCs/>
+          <w:sz w:val="32"/>
+          <w:szCs w:val="24"/>
+          <w:lang w:val="uk-UA"/>
+        </w:rPr>
+      </w:pPr>
+      <w:r>
+        <w:rPr>
+          <w:b/>
+          <w:bCs/>
+          <w:sz w:val="32"/>
+          <w:szCs w:val="24"/>
+        </w:rPr>
+        <w:br w:type="page"/>
+      </w:r>
+    </w:p>
+    <w:p>
+      <w:pPr>
+        <w:tabs>
+          <w:tab w:val="left" w:pos="1134"/>
+        </w:tabs>
+        <w:spacing w:after="240"/>
+        <w:jc w:val="center"/>
+        <w:rPr>
+          <w:b/>
+          <w:bCs/>
+          <w:sz w:val="32"/>
+          <w:szCs w:val="24"/>
+        </w:rPr>
+      </w:pPr>
+      <w:r>
+        <w:rPr>
+          <w:b/>
+          <w:bCs/>
+          <w:sz w:val="32"/>
+          <w:szCs w:val="24"/>
+        </w:rPr>
+        <w:lastRenderedPageBreak/>
         <w:t>Software architecture document</w:t>
       </w:r>
     </w:p>
@@ -55,7 +378,7 @@
       <w:sdtContent>
         <w:p>
           <w:pPr>
-            <w:pStyle w:val="a3"/>
+            <w:pStyle w:val="TOCHeading"/>
             <w:tabs>
               <w:tab w:val="left" w:pos="1134"/>
             </w:tabs>
@@ -77,7 +400,7 @@
         </w:p>
         <w:p>
           <w:pPr>
-            <w:pStyle w:val="11"/>
+            <w:pStyle w:val="TOC1"/>
             <w:tabs>
               <w:tab w:val="right" w:leader="dot" w:pos="9911"/>
             </w:tabs>
@@ -100,7 +423,7 @@
           <w:hyperlink w:anchor="_Toc152800772" w:history="1">
             <w:r>
               <w:rPr>
-                <w:rStyle w:val="a4"/>
+                <w:rStyle w:val="Hyperlink"/>
                 <w:noProof/>
               </w:rPr>
               <w:t>1. Introduction</w:t>
@@ -157,7 +480,7 @@
         </w:p>
         <w:p>
           <w:pPr>
-            <w:pStyle w:val="21"/>
+            <w:pStyle w:val="TOC2"/>
             <w:tabs>
               <w:tab w:val="right" w:leader="dot" w:pos="9911"/>
             </w:tabs>
@@ -171,7 +494,7 @@
           <w:hyperlink w:anchor="_Toc152800773" w:history="1">
             <w:r>
               <w:rPr>
-                <w:rStyle w:val="a4"/>
+                <w:rStyle w:val="Hyperlink"/>
                 <w:noProof/>
               </w:rPr>
               <w:t>1.1 Purpose</w:t>
@@ -228,7 +551,7 @@
         </w:p>
         <w:p>
           <w:pPr>
-            <w:pStyle w:val="21"/>
+            <w:pStyle w:val="TOC2"/>
             <w:tabs>
               <w:tab w:val="right" w:leader="dot" w:pos="9911"/>
             </w:tabs>
@@ -242,7 +565,7 @@
           <w:hyperlink w:anchor="_Toc152800774" w:history="1">
             <w:r>
               <w:rPr>
-                <w:rStyle w:val="a4"/>
+                <w:rStyle w:val="Hyperlink"/>
                 <w:noProof/>
               </w:rPr>
               <w:t>1.2 Scope</w:t>
@@ -299,7 +622,7 @@
         </w:p>
         <w:p>
           <w:pPr>
-            <w:pStyle w:val="21"/>
+            <w:pStyle w:val="TOC2"/>
             <w:tabs>
               <w:tab w:val="right" w:leader="dot" w:pos="9911"/>
             </w:tabs>
@@ -313,7 +636,7 @@
           <w:hyperlink w:anchor="_Toc152800775" w:history="1">
             <w:r>
               <w:rPr>
-                <w:rStyle w:val="a4"/>
+                <w:rStyle w:val="Hyperlink"/>
                 <w:noProof/>
               </w:rPr>
               <w:t>1.3 Definitions, Acronyms, and Abbreviations</w:t>
@@ -370,7 +693,7 @@
         </w:p>
         <w:p>
           <w:pPr>
-            <w:pStyle w:val="31"/>
+            <w:pStyle w:val="TOC3"/>
             <w:tabs>
               <w:tab w:val="right" w:leader="dot" w:pos="9911"/>
             </w:tabs>
@@ -384,7 +707,7 @@
           <w:hyperlink w:anchor="_Toc152800776" w:history="1">
             <w:r>
               <w:rPr>
-                <w:rStyle w:val="a4"/>
+                <w:rStyle w:val="Hyperlink"/>
                 <w:noProof/>
               </w:rPr>
               <w:t>1.3.1 Acronyms:</w:t>
@@ -441,7 +764,7 @@
         </w:p>
         <w:p>
           <w:pPr>
-            <w:pStyle w:val="21"/>
+            <w:pStyle w:val="TOC2"/>
             <w:tabs>
               <w:tab w:val="right" w:leader="dot" w:pos="9911"/>
             </w:tabs>
@@ -455,7 +778,7 @@
           <w:hyperlink w:anchor="_Toc152800777" w:history="1">
             <w:r>
               <w:rPr>
-                <w:rStyle w:val="a4"/>
+                <w:rStyle w:val="Hyperlink"/>
                 <w:noProof/>
               </w:rPr>
               <w:t>1.4 References</w:t>
@@ -512,7 +835,7 @@
         </w:p>
         <w:p>
           <w:pPr>
-            <w:pStyle w:val="21"/>
+            <w:pStyle w:val="TOC2"/>
             <w:tabs>
               <w:tab w:val="right" w:leader="dot" w:pos="9911"/>
             </w:tabs>
@@ -526,7 +849,7 @@
           <w:hyperlink w:anchor="_Toc152800778" w:history="1">
             <w:r>
               <w:rPr>
-                <w:rStyle w:val="a4"/>
+                <w:rStyle w:val="Hyperlink"/>
                 <w:noProof/>
               </w:rPr>
               <w:t>1.5 Document Overview</w:t>
@@ -583,7 +906,7 @@
         </w:p>
         <w:p>
           <w:pPr>
-            <w:pStyle w:val="11"/>
+            <w:pStyle w:val="TOC1"/>
             <w:tabs>
               <w:tab w:val="right" w:leader="dot" w:pos="9911"/>
             </w:tabs>
@@ -597,7 +920,7 @@
           <w:hyperlink w:anchor="_Toc152800779" w:history="1">
             <w:r>
               <w:rPr>
-                <w:rStyle w:val="a4"/>
+                <w:rStyle w:val="Hyperlink"/>
                 <w:noProof/>
               </w:rPr>
               <w:t>2. Architectural Representation</w:t>
@@ -654,7 +977,7 @@
         </w:p>
         <w:p>
           <w:pPr>
-            <w:pStyle w:val="11"/>
+            <w:pStyle w:val="TOC1"/>
             <w:tabs>
               <w:tab w:val="right" w:leader="dot" w:pos="9911"/>
             </w:tabs>
@@ -668,7 +991,7 @@
           <w:hyperlink w:anchor="_Toc152800780" w:history="1">
             <w:r>
               <w:rPr>
-                <w:rStyle w:val="a4"/>
+                <w:rStyle w:val="Hyperlink"/>
                 <w:noProof/>
               </w:rPr>
               <w:t>3. Architectural Goals and Constraints</w:t>
@@ -725,7 +1048,7 @@
         </w:p>
         <w:p>
           <w:pPr>
-            <w:pStyle w:val="21"/>
+            <w:pStyle w:val="TOC2"/>
             <w:tabs>
               <w:tab w:val="right" w:leader="dot" w:pos="9911"/>
             </w:tabs>
@@ -739,7 +1062,7 @@
           <w:hyperlink w:anchor="_Toc152800781" w:history="1">
             <w:r>
               <w:rPr>
-                <w:rStyle w:val="a4"/>
+                <w:rStyle w:val="Hyperlink"/>
                 <w:noProof/>
               </w:rPr>
               <w:t>3.1 Architectural Goals</w:t>
@@ -796,7 +1119,7 @@
         </w:p>
         <w:p>
           <w:pPr>
-            <w:pStyle w:val="21"/>
+            <w:pStyle w:val="TOC2"/>
             <w:tabs>
               <w:tab w:val="right" w:leader="dot" w:pos="9911"/>
             </w:tabs>
@@ -810,7 +1133,7 @@
           <w:hyperlink w:anchor="_Toc152800782" w:history="1">
             <w:r>
               <w:rPr>
-                <w:rStyle w:val="a4"/>
+                <w:rStyle w:val="Hyperlink"/>
                 <w:noProof/>
               </w:rPr>
               <w:t>3.2 Architectural Constraints</w:t>
@@ -867,7 +1190,7 @@
         </w:p>
         <w:p>
           <w:pPr>
-            <w:pStyle w:val="11"/>
+            <w:pStyle w:val="TOC1"/>
             <w:tabs>
               <w:tab w:val="right" w:leader="dot" w:pos="9911"/>
             </w:tabs>
@@ -881,7 +1204,7 @@
           <w:hyperlink w:anchor="_Toc152800783" w:history="1">
             <w:r>
               <w:rPr>
-                <w:rStyle w:val="a4"/>
+                <w:rStyle w:val="Hyperlink"/>
                 <w:noProof/>
               </w:rPr>
               <w:t>4. Use-Case View</w:t>
@@ -938,7 +1261,7 @@
         </w:p>
         <w:p>
           <w:pPr>
-            <w:pStyle w:val="21"/>
+            <w:pStyle w:val="TOC2"/>
             <w:tabs>
               <w:tab w:val="right" w:leader="dot" w:pos="9911"/>
             </w:tabs>
@@ -952,7 +1275,7 @@
           <w:hyperlink w:anchor="_Toc152800784" w:history="1">
             <w:r>
               <w:rPr>
-                <w:rStyle w:val="a4"/>
+                <w:rStyle w:val="Hyperlink"/>
                 <w:noProof/>
               </w:rPr>
               <w:t>4.1 Architecturally-Significant Use Cases</w:t>
@@ -1009,7 +1332,7 @@
         </w:p>
         <w:p>
           <w:pPr>
-            <w:pStyle w:val="21"/>
+            <w:pStyle w:val="TOC2"/>
             <w:tabs>
               <w:tab w:val="right" w:leader="dot" w:pos="9911"/>
             </w:tabs>
@@ -1023,7 +1346,7 @@
           <w:hyperlink w:anchor="_Toc152800785" w:history="1">
             <w:r>
               <w:rPr>
-                <w:rStyle w:val="a4"/>
+                <w:rStyle w:val="Hyperlink"/>
                 <w:noProof/>
               </w:rPr>
               <w:t>4.2 Use-Case View Diagram</w:t>
@@ -1080,7 +1403,7 @@
         </w:p>
         <w:p>
           <w:pPr>
-            <w:pStyle w:val="11"/>
+            <w:pStyle w:val="TOC1"/>
             <w:tabs>
               <w:tab w:val="right" w:leader="dot" w:pos="9911"/>
             </w:tabs>
@@ -1094,7 +1417,7 @@
           <w:hyperlink w:anchor="_Toc152800786" w:history="1">
             <w:r>
               <w:rPr>
-                <w:rStyle w:val="a4"/>
+                <w:rStyle w:val="Hyperlink"/>
                 <w:noProof/>
               </w:rPr>
               <w:t>5. Logical View</w:t>
@@ -1151,7 +1474,7 @@
         </w:p>
         <w:p>
           <w:pPr>
-            <w:pStyle w:val="21"/>
+            <w:pStyle w:val="TOC2"/>
             <w:tabs>
               <w:tab w:val="right" w:leader="dot" w:pos="9911"/>
             </w:tabs>
@@ -1165,7 +1488,7 @@
           <w:hyperlink w:anchor="_Toc152800787" w:history="1">
             <w:r>
               <w:rPr>
-                <w:rStyle w:val="a4"/>
+                <w:rStyle w:val="Hyperlink"/>
                 <w:noProof/>
               </w:rPr>
               <w:t>5.1 Architecture Overview – Package and Subsystem Layering</w:t>
@@ -1222,7 +1545,7 @@
         </w:p>
         <w:p>
           <w:pPr>
-            <w:pStyle w:val="11"/>
+            <w:pStyle w:val="TOC1"/>
             <w:tabs>
               <w:tab w:val="right" w:leader="dot" w:pos="9911"/>
             </w:tabs>
@@ -1236,7 +1559,7 @@
           <w:hyperlink w:anchor="_Toc152800788" w:history="1">
             <w:r>
               <w:rPr>
-                <w:rStyle w:val="a4"/>
+                <w:rStyle w:val="Hyperlink"/>
                 <w:noProof/>
               </w:rPr>
               <w:t>6. Process View</w:t>
@@ -1293,7 +1616,7 @@
         </w:p>
         <w:p>
           <w:pPr>
-            <w:pStyle w:val="21"/>
+            <w:pStyle w:val="TOC2"/>
             <w:tabs>
               <w:tab w:val="right" w:leader="dot" w:pos="9911"/>
             </w:tabs>
@@ -1307,7 +1630,7 @@
           <w:hyperlink w:anchor="_Toc152800789" w:history="1">
             <w:r>
               <w:rPr>
-                <w:rStyle w:val="a4"/>
+                <w:rStyle w:val="Hyperlink"/>
                 <w:noProof/>
               </w:rPr>
               <w:t>6.1 Processes</w:t>
@@ -1364,7 +1687,7 @@
         </w:p>
         <w:p>
           <w:pPr>
-            <w:pStyle w:val="21"/>
+            <w:pStyle w:val="TOC2"/>
             <w:tabs>
               <w:tab w:val="right" w:leader="dot" w:pos="9911"/>
             </w:tabs>
@@ -1378,7 +1701,7 @@
           <w:hyperlink w:anchor="_Toc152800790" w:history="1">
             <w:r>
               <w:rPr>
-                <w:rStyle w:val="a4"/>
+                <w:rStyle w:val="Hyperlink"/>
                 <w:noProof/>
               </w:rPr>
               <w:t>6.2 Process to Design Elements</w:t>
@@ -1435,7 +1758,7 @@
         </w:p>
         <w:p>
           <w:pPr>
-            <w:pStyle w:val="21"/>
+            <w:pStyle w:val="TOC2"/>
             <w:tabs>
               <w:tab w:val="right" w:leader="dot" w:pos="9911"/>
             </w:tabs>
@@ -1449,7 +1772,7 @@
           <w:hyperlink w:anchor="_Toc152800791" w:history="1">
             <w:r>
               <w:rPr>
-                <w:rStyle w:val="a4"/>
+                <w:rStyle w:val="Hyperlink"/>
                 <w:noProof/>
               </w:rPr>
               <w:t>6.3 Process Model to Design Model Dependencies</w:t>
@@ -1506,7 +1829,7 @@
         </w:p>
         <w:p>
           <w:pPr>
-            <w:pStyle w:val="21"/>
+            <w:pStyle w:val="TOC2"/>
             <w:tabs>
               <w:tab w:val="right" w:leader="dot" w:pos="9911"/>
             </w:tabs>
@@ -1520,7 +1843,7 @@
           <w:hyperlink w:anchor="_Toc152800792" w:history="1">
             <w:r>
               <w:rPr>
-                <w:rStyle w:val="a4"/>
+                <w:rStyle w:val="Hyperlink"/>
                 <w:noProof/>
               </w:rPr>
               <w:t>6.4 Processes to the Implementation</w:t>
@@ -1577,7 +1900,7 @@
         </w:p>
         <w:p>
           <w:pPr>
-            <w:pStyle w:val="11"/>
+            <w:pStyle w:val="TOC1"/>
             <w:tabs>
               <w:tab w:val="right" w:leader="dot" w:pos="9911"/>
             </w:tabs>
@@ -1591,7 +1914,7 @@
           <w:hyperlink w:anchor="_Toc152800793" w:history="1">
             <w:r>
               <w:rPr>
-                <w:rStyle w:val="a4"/>
+                <w:rStyle w:val="Hyperlink"/>
                 <w:noProof/>
               </w:rPr>
               <w:t>7. Deployment View</w:t>
@@ -1648,7 +1971,7 @@
         </w:p>
         <w:p>
           <w:pPr>
-            <w:pStyle w:val="11"/>
+            <w:pStyle w:val="TOC1"/>
             <w:tabs>
               <w:tab w:val="right" w:leader="dot" w:pos="9911"/>
             </w:tabs>
@@ -1662,7 +1985,7 @@
           <w:hyperlink w:anchor="_Toc152800794" w:history="1">
             <w:r>
               <w:rPr>
-                <w:rStyle w:val="a4"/>
+                <w:rStyle w:val="Hyperlink"/>
                 <w:noProof/>
               </w:rPr>
               <w:t>8. Size and Performance</w:t>
@@ -1719,7 +2042,7 @@
         </w:p>
         <w:p>
           <w:pPr>
-            <w:pStyle w:val="21"/>
+            <w:pStyle w:val="TOC2"/>
             <w:tabs>
               <w:tab w:val="right" w:leader="dot" w:pos="9911"/>
             </w:tabs>
@@ -1733,7 +2056,7 @@
           <w:hyperlink w:anchor="_Toc152800795" w:history="1">
             <w:r>
               <w:rPr>
-                <w:rStyle w:val="a4"/>
+                <w:rStyle w:val="Hyperlink"/>
                 <w:noProof/>
               </w:rPr>
               <w:t>8.1 Data Size Details</w:t>
@@ -1790,7 +2113,7 @@
         </w:p>
         <w:p>
           <w:pPr>
-            <w:pStyle w:val="21"/>
+            <w:pStyle w:val="TOC2"/>
             <w:tabs>
               <w:tab w:val="right" w:leader="dot" w:pos="9911"/>
             </w:tabs>
@@ -1804,7 +2127,7 @@
           <w:hyperlink w:anchor="_Toc152800796" w:history="1">
             <w:r>
               <w:rPr>
-                <w:rStyle w:val="a4"/>
+                <w:rStyle w:val="Hyperlink"/>
                 <w:noProof/>
               </w:rPr>
               <w:t>8.2 System Scalability Details</w:t>
@@ -1861,7 +2184,7 @@
         </w:p>
         <w:p>
           <w:pPr>
-            <w:pStyle w:val="21"/>
+            <w:pStyle w:val="TOC2"/>
             <w:tabs>
               <w:tab w:val="right" w:leader="dot" w:pos="9911"/>
             </w:tabs>
@@ -1875,7 +2198,7 @@
           <w:hyperlink w:anchor="_Toc152800797" w:history="1">
             <w:r>
               <w:rPr>
-                <w:rStyle w:val="a4"/>
+                <w:rStyle w:val="Hyperlink"/>
                 <w:noProof/>
               </w:rPr>
               <w:t>8.3 Response Times Details</w:t>
@@ -1932,7 +2255,7 @@
         </w:p>
         <w:p>
           <w:pPr>
-            <w:pStyle w:val="21"/>
+            <w:pStyle w:val="TOC2"/>
             <w:tabs>
               <w:tab w:val="right" w:leader="dot" w:pos="9911"/>
             </w:tabs>
@@ -1946,7 +2269,7 @@
           <w:hyperlink w:anchor="_Toc152800798" w:history="1">
             <w:r>
               <w:rPr>
-                <w:rStyle w:val="a4"/>
+                <w:rStyle w:val="Hyperlink"/>
                 <w:noProof/>
               </w:rPr>
               <w:t>8.4 Data Security and Encryption Details</w:t>
@@ -2003,7 +2326,7 @@
         </w:p>
         <w:p>
           <w:pPr>
-            <w:pStyle w:val="11"/>
+            <w:pStyle w:val="TOC1"/>
             <w:tabs>
               <w:tab w:val="right" w:leader="dot" w:pos="9911"/>
             </w:tabs>
@@ -2017,7 +2340,7 @@
           <w:hyperlink w:anchor="_Toc152800799" w:history="1">
             <w:r>
               <w:rPr>
-                <w:rStyle w:val="a4"/>
+                <w:rStyle w:val="Hyperlink"/>
                 <w:noProof/>
               </w:rPr>
               <w:t>9. Quality</w:t>
@@ -2074,7 +2397,7 @@
         </w:p>
         <w:p>
           <w:pPr>
-            <w:pStyle w:val="21"/>
+            <w:pStyle w:val="TOC2"/>
             <w:tabs>
               <w:tab w:val="right" w:leader="dot" w:pos="9911"/>
             </w:tabs>
@@ -2088,7 +2411,7 @@
           <w:hyperlink w:anchor="_Toc152800800" w:history="1">
             <w:r>
               <w:rPr>
-                <w:rStyle w:val="a4"/>
+                <w:rStyle w:val="Hyperlink"/>
                 <w:noProof/>
               </w:rPr>
               <w:t>9.1 Reliability Details</w:t>
@@ -2145,7 +2468,7 @@
         </w:p>
         <w:p>
           <w:pPr>
-            <w:pStyle w:val="21"/>
+            <w:pStyle w:val="TOC2"/>
             <w:tabs>
               <w:tab w:val="right" w:leader="dot" w:pos="9911"/>
             </w:tabs>
@@ -2159,7 +2482,7 @@
           <w:hyperlink w:anchor="_Toc152800801" w:history="1">
             <w:r>
               <w:rPr>
-                <w:rStyle w:val="a4"/>
+                <w:rStyle w:val="Hyperlink"/>
                 <w:noProof/>
               </w:rPr>
               <w:t>9.2 Maintainability Details</w:t>
@@ -2216,7 +2539,7 @@
         </w:p>
         <w:p>
           <w:pPr>
-            <w:pStyle w:val="21"/>
+            <w:pStyle w:val="TOC2"/>
             <w:tabs>
               <w:tab w:val="right" w:leader="dot" w:pos="9911"/>
             </w:tabs>
@@ -2230,7 +2553,7 @@
           <w:hyperlink w:anchor="_Toc152800802" w:history="1">
             <w:r>
               <w:rPr>
-                <w:rStyle w:val="a4"/>
+                <w:rStyle w:val="Hyperlink"/>
                 <w:noProof/>
               </w:rPr>
               <w:t>9.3 Usability Details</w:t>
@@ -2287,7 +2610,7 @@
         </w:p>
         <w:p>
           <w:pPr>
-            <w:pStyle w:val="21"/>
+            <w:pStyle w:val="TOC2"/>
             <w:tabs>
               <w:tab w:val="right" w:leader="dot" w:pos="9911"/>
             </w:tabs>
@@ -2301,7 +2624,7 @@
           <w:hyperlink w:anchor="_Toc152800803" w:history="1">
             <w:r>
               <w:rPr>
-                <w:rStyle w:val="a4"/>
+                <w:rStyle w:val="Hyperlink"/>
                 <w:noProof/>
               </w:rPr>
               <w:t>9.4 Scalability Details</w:t>
@@ -2358,7 +2681,7 @@
         </w:p>
         <w:p>
           <w:pPr>
-            <w:pStyle w:val="21"/>
+            <w:pStyle w:val="TOC2"/>
             <w:tabs>
               <w:tab w:val="right" w:leader="dot" w:pos="9911"/>
             </w:tabs>
@@ -2372,7 +2695,7 @@
           <w:hyperlink w:anchor="_Toc152800804" w:history="1">
             <w:r>
               <w:rPr>
-                <w:rStyle w:val="a4"/>
+                <w:rStyle w:val="Hyperlink"/>
                 <w:noProof/>
               </w:rPr>
               <w:t>9.5 Interoperability Details</w:t>
@@ -2429,7 +2752,7 @@
         </w:p>
         <w:p>
           <w:pPr>
-            <w:pStyle w:val="21"/>
+            <w:pStyle w:val="TOC2"/>
             <w:tabs>
               <w:tab w:val="right" w:leader="dot" w:pos="9911"/>
             </w:tabs>
@@ -2443,7 +2766,7 @@
           <w:hyperlink w:anchor="_Toc152800805" w:history="1">
             <w:r>
               <w:rPr>
-                <w:rStyle w:val="a4"/>
+                <w:rStyle w:val="Hyperlink"/>
                 <w:noProof/>
               </w:rPr>
               <w:t>9.6 Performance Details</w:t>
@@ -2500,7 +2823,7 @@
         </w:p>
         <w:p>
           <w:pPr>
-            <w:pStyle w:val="11"/>
+            <w:pStyle w:val="TOC1"/>
             <w:tabs>
               <w:tab w:val="right" w:leader="dot" w:pos="9911"/>
             </w:tabs>
@@ -2514,7 +2837,7 @@
           <w:hyperlink w:anchor="_Toc152800806" w:history="1">
             <w:r>
               <w:rPr>
-                <w:rStyle w:val="a4"/>
+                <w:rStyle w:val="Hyperlink"/>
                 <w:noProof/>
               </w:rPr>
               <w:t>10. Conclusion</w:t>
@@ -2611,32 +2934,32 @@
     </w:p>
     <w:p>
       <w:pPr>
-        <w:pStyle w:val="1"/>
-        <w:tabs>
-          <w:tab w:val="left" w:pos="1134"/>
-        </w:tabs>
-        <w:jc w:val="both"/>
-      </w:pPr>
-      <w:bookmarkStart w:id="0" w:name="_Toc152800772"/>
+        <w:pStyle w:val="Heading1"/>
+        <w:tabs>
+          <w:tab w:val="left" w:pos="1134"/>
+        </w:tabs>
+        <w:jc w:val="both"/>
+      </w:pPr>
+      <w:bookmarkStart w:id="1" w:name="_Toc152800772"/>
       <w:r>
         <w:lastRenderedPageBreak/>
         <w:t>1. Introduction</w:t>
       </w:r>
-      <w:bookmarkEnd w:id="0"/>
-    </w:p>
-    <w:p>
-      <w:pPr>
-        <w:pStyle w:val="2"/>
-        <w:tabs>
-          <w:tab w:val="left" w:pos="1134"/>
-        </w:tabs>
-        <w:jc w:val="both"/>
-      </w:pPr>
-      <w:bookmarkStart w:id="1" w:name="_Toc152800773"/>
+      <w:bookmarkEnd w:id="1"/>
+    </w:p>
+    <w:p>
+      <w:pPr>
+        <w:pStyle w:val="Heading2"/>
+        <w:tabs>
+          <w:tab w:val="left" w:pos="1134"/>
+        </w:tabs>
+        <w:jc w:val="both"/>
+      </w:pPr>
+      <w:bookmarkStart w:id="2" w:name="_Toc152800773"/>
       <w:r>
         <w:t>1.1 Purpose</w:t>
       </w:r>
-      <w:bookmarkEnd w:id="1"/>
+      <w:bookmarkEnd w:id="2"/>
     </w:p>
     <w:p>
       <w:pPr>
@@ -2667,17 +2990,17 @@
     </w:p>
     <w:p>
       <w:pPr>
-        <w:pStyle w:val="2"/>
-        <w:tabs>
-          <w:tab w:val="left" w:pos="1134"/>
-        </w:tabs>
-        <w:jc w:val="both"/>
-      </w:pPr>
-      <w:bookmarkStart w:id="2" w:name="_Toc152800774"/>
+        <w:pStyle w:val="Heading2"/>
+        <w:tabs>
+          <w:tab w:val="left" w:pos="1134"/>
+        </w:tabs>
+        <w:jc w:val="both"/>
+      </w:pPr>
+      <w:bookmarkStart w:id="3" w:name="_Toc152800774"/>
       <w:r>
         <w:t>1.2 Scope</w:t>
       </w:r>
-      <w:bookmarkEnd w:id="2"/>
+      <w:bookmarkEnd w:id="3"/>
     </w:p>
     <w:p>
       <w:pPr>
@@ -2700,31 +3023,31 @@
     </w:p>
     <w:p>
       <w:pPr>
-        <w:pStyle w:val="2"/>
-        <w:tabs>
-          <w:tab w:val="left" w:pos="1134"/>
-        </w:tabs>
-        <w:jc w:val="both"/>
-      </w:pPr>
-      <w:bookmarkStart w:id="3" w:name="_Toc152800775"/>
+        <w:pStyle w:val="Heading2"/>
+        <w:tabs>
+          <w:tab w:val="left" w:pos="1134"/>
+        </w:tabs>
+        <w:jc w:val="both"/>
+      </w:pPr>
+      <w:bookmarkStart w:id="4" w:name="_Toc152800775"/>
       <w:r>
         <w:t>1.3 Definitions, Acronyms, and Abbreviations</w:t>
       </w:r>
-      <w:bookmarkEnd w:id="3"/>
-    </w:p>
-    <w:p>
-      <w:pPr>
-        <w:pStyle w:val="3"/>
-        <w:tabs>
-          <w:tab w:val="left" w:pos="1134"/>
-        </w:tabs>
-        <w:jc w:val="both"/>
-      </w:pPr>
-      <w:bookmarkStart w:id="4" w:name="_Toc152800776"/>
+      <w:bookmarkEnd w:id="4"/>
+    </w:p>
+    <w:p>
+      <w:pPr>
+        <w:pStyle w:val="Heading3"/>
+        <w:tabs>
+          <w:tab w:val="left" w:pos="1134"/>
+        </w:tabs>
+        <w:jc w:val="both"/>
+      </w:pPr>
+      <w:bookmarkStart w:id="5" w:name="_Toc152800776"/>
       <w:r>
         <w:t>1.3.1 Acronyms:</w:t>
       </w:r>
-      <w:bookmarkEnd w:id="4"/>
+      <w:bookmarkEnd w:id="5"/>
     </w:p>
     <w:p>
       <w:pPr>
@@ -2783,17 +3106,17 @@
     </w:p>
     <w:p>
       <w:pPr>
-        <w:pStyle w:val="2"/>
-        <w:tabs>
-          <w:tab w:val="left" w:pos="1134"/>
-        </w:tabs>
-        <w:jc w:val="both"/>
-      </w:pPr>
-      <w:bookmarkStart w:id="5" w:name="_Toc152800777"/>
+        <w:pStyle w:val="Heading2"/>
+        <w:tabs>
+          <w:tab w:val="left" w:pos="1134"/>
+        </w:tabs>
+        <w:jc w:val="both"/>
+      </w:pPr>
+      <w:bookmarkStart w:id="6" w:name="_Toc152800777"/>
       <w:r>
         <w:t>1.4 References</w:t>
       </w:r>
-      <w:bookmarkEnd w:id="5"/>
+      <w:bookmarkEnd w:id="6"/>
     </w:p>
     <w:p>
       <w:pPr>
@@ -2811,10 +3134,18 @@
       </w:r>
       <w:proofErr w:type="spellEnd"/>
       <w:r>
-        <w:t xml:space="preserve">, Version 0.1, prepared by Danylo </w:t>
+        <w:t xml:space="preserve">, Version 0.1, prepared by </w:t>
       </w:r>
       <w:proofErr w:type="spellStart"/>
       <w:r>
+        <w:t>Danylo</w:t>
+      </w:r>
+      <w:proofErr w:type="spellEnd"/>
+      <w:r>
+        <w:t xml:space="preserve"> </w:t>
+      </w:r>
+      <w:proofErr w:type="spellStart"/>
+      <w:r>
         <w:t>Zemlianyi</w:t>
       </w:r>
       <w:proofErr w:type="spellEnd"/>
@@ -2824,17 +3155,17 @@
     </w:p>
     <w:p>
       <w:pPr>
-        <w:pStyle w:val="2"/>
-        <w:tabs>
-          <w:tab w:val="left" w:pos="1134"/>
-        </w:tabs>
-        <w:jc w:val="both"/>
-      </w:pPr>
-      <w:bookmarkStart w:id="6" w:name="_Toc152800778"/>
+        <w:pStyle w:val="Heading2"/>
+        <w:tabs>
+          <w:tab w:val="left" w:pos="1134"/>
+        </w:tabs>
+        <w:jc w:val="both"/>
+      </w:pPr>
+      <w:bookmarkStart w:id="7" w:name="_Toc152800778"/>
       <w:r>
         <w:t>1.5 Document Overview</w:t>
       </w:r>
-      <w:bookmarkEnd w:id="6"/>
+      <w:bookmarkEnd w:id="7"/>
     </w:p>
     <w:p>
       <w:pPr>
@@ -2857,17 +3188,17 @@
     </w:p>
     <w:p>
       <w:pPr>
-        <w:pStyle w:val="1"/>
-        <w:tabs>
-          <w:tab w:val="left" w:pos="1134"/>
-        </w:tabs>
-        <w:jc w:val="both"/>
-      </w:pPr>
-      <w:bookmarkStart w:id="7" w:name="_Toc152800779"/>
+        <w:pStyle w:val="Heading1"/>
+        <w:tabs>
+          <w:tab w:val="left" w:pos="1134"/>
+        </w:tabs>
+        <w:jc w:val="both"/>
+      </w:pPr>
+      <w:bookmarkStart w:id="8" w:name="_Toc152800779"/>
       <w:r>
         <w:t>2. Architectural Representation</w:t>
       </w:r>
-      <w:bookmarkEnd w:id="7"/>
+      <w:bookmarkEnd w:id="8"/>
     </w:p>
     <w:p>
       <w:pPr>
@@ -2890,17 +3221,17 @@
     </w:p>
     <w:p>
       <w:pPr>
-        <w:pStyle w:val="1"/>
-        <w:tabs>
-          <w:tab w:val="left" w:pos="1134"/>
-        </w:tabs>
-      </w:pPr>
-      <w:bookmarkStart w:id="8" w:name="_Toc152800780"/>
+        <w:pStyle w:val="Heading1"/>
+        <w:tabs>
+          <w:tab w:val="left" w:pos="1134"/>
+        </w:tabs>
+      </w:pPr>
+      <w:bookmarkStart w:id="9" w:name="_Toc152800780"/>
       <w:r>
         <w:lastRenderedPageBreak/>
         <w:t>3. Architectural Goals and Constraints</w:t>
       </w:r>
-      <w:bookmarkEnd w:id="8"/>
+      <w:bookmarkEnd w:id="9"/>
     </w:p>
     <w:p>
       <w:pPr>
@@ -2931,16 +3262,16 @@
     </w:p>
     <w:p>
       <w:pPr>
-        <w:pStyle w:val="2"/>
-        <w:tabs>
-          <w:tab w:val="left" w:pos="1134"/>
-        </w:tabs>
-      </w:pPr>
-      <w:bookmarkStart w:id="9" w:name="_Toc152800781"/>
+        <w:pStyle w:val="Heading2"/>
+        <w:tabs>
+          <w:tab w:val="left" w:pos="1134"/>
+        </w:tabs>
+      </w:pPr>
+      <w:bookmarkStart w:id="10" w:name="_Toc152800781"/>
       <w:r>
         <w:t>3.1 Architectural Goals</w:t>
       </w:r>
-      <w:bookmarkEnd w:id="9"/>
+      <w:bookmarkEnd w:id="10"/>
     </w:p>
     <w:p>
       <w:pPr>
@@ -3007,16 +3338,16 @@
     </w:p>
     <w:p>
       <w:pPr>
-        <w:pStyle w:val="2"/>
-        <w:tabs>
-          <w:tab w:val="left" w:pos="1134"/>
-        </w:tabs>
-      </w:pPr>
-      <w:bookmarkStart w:id="10" w:name="_Toc152800782"/>
+        <w:pStyle w:val="Heading2"/>
+        <w:tabs>
+          <w:tab w:val="left" w:pos="1134"/>
+        </w:tabs>
+      </w:pPr>
+      <w:bookmarkStart w:id="11" w:name="_Toc152800782"/>
       <w:r>
         <w:t>3.2 Architectural Constraints</w:t>
       </w:r>
-      <w:bookmarkEnd w:id="10"/>
+      <w:bookmarkEnd w:id="11"/>
     </w:p>
     <w:p>
       <w:pPr>
@@ -3053,16 +3384,16 @@
     </w:p>
     <w:p>
       <w:pPr>
-        <w:pStyle w:val="1"/>
-        <w:tabs>
-          <w:tab w:val="left" w:pos="1134"/>
-        </w:tabs>
-      </w:pPr>
-      <w:bookmarkStart w:id="11" w:name="_Toc152800783"/>
+        <w:pStyle w:val="Heading1"/>
+        <w:tabs>
+          <w:tab w:val="left" w:pos="1134"/>
+        </w:tabs>
+      </w:pPr>
+      <w:bookmarkStart w:id="12" w:name="_Toc152800783"/>
       <w:r>
         <w:t>4. Use-Case View</w:t>
       </w:r>
-      <w:bookmarkEnd w:id="11"/>
+      <w:bookmarkEnd w:id="12"/>
     </w:p>
     <w:p>
       <w:r>
@@ -3071,43 +3402,27 @@
     </w:p>
     <w:p>
       <w:pPr>
-        <w:pStyle w:val="2"/>
-        <w:tabs>
-          <w:tab w:val="left" w:pos="1134"/>
-        </w:tabs>
-      </w:pPr>
-      <w:bookmarkStart w:id="12" w:name="_Toc152800784"/>
+        <w:pStyle w:val="Heading2"/>
+        <w:tabs>
+          <w:tab w:val="left" w:pos="1134"/>
+        </w:tabs>
+      </w:pPr>
+      <w:bookmarkStart w:id="13" w:name="_Toc152800784"/>
       <w:r>
         <w:lastRenderedPageBreak/>
-        <w:t xml:space="preserve">4.1 </w:t>
-      </w:r>
-      <w:proofErr w:type="gramStart"/>
-      <w:r>
-        <w:t>Architecturally-Significant</w:t>
-      </w:r>
-      <w:proofErr w:type="gramEnd"/>
-      <w:r>
-        <w:t xml:space="preserve"> Use Cases</w:t>
-      </w:r>
-      <w:bookmarkEnd w:id="12"/>
-    </w:p>
-    <w:p>
-      <w:pPr>
-        <w:tabs>
-          <w:tab w:val="left" w:pos="1134"/>
-        </w:tabs>
-        <w:jc w:val="both"/>
-      </w:pPr>
-      <w:r>
-        <w:t xml:space="preserve">The </w:t>
-      </w:r>
-      <w:proofErr w:type="gramStart"/>
-      <w:r>
-        <w:t>architecturally-significant</w:t>
-      </w:r>
-      <w:proofErr w:type="gramEnd"/>
-      <w:r>
-        <w:t xml:space="preserve"> use cases of the </w:t>
+        <w:t>4.1 Architecturally-Significant Use Cases</w:t>
+      </w:r>
+      <w:bookmarkEnd w:id="13"/>
+    </w:p>
+    <w:p>
+      <w:pPr>
+        <w:tabs>
+          <w:tab w:val="left" w:pos="1134"/>
+        </w:tabs>
+        <w:jc w:val="both"/>
+      </w:pPr>
+      <w:r>
+        <w:t xml:space="preserve">The architecturally-significant use cases of the </w:t>
       </w:r>
       <w:proofErr w:type="spellStart"/>
       <w:r>
@@ -3205,28 +3520,7 @@
           <w:i/>
           <w:iCs/>
         </w:rPr>
-        <w:t>4.1.</w:t>
-      </w:r>
-      <w:r>
-        <w:rPr>
-          <w:i/>
-          <w:iCs/>
-        </w:rPr>
-        <w:t>2</w:t>
-      </w:r>
-      <w:r>
-        <w:rPr>
-          <w:i/>
-          <w:iCs/>
-        </w:rPr>
-        <w:t xml:space="preserve"> User </w:t>
-      </w:r>
-      <w:r>
-        <w:rPr>
-          <w:i/>
-          <w:iCs/>
-        </w:rPr>
-        <w:t>Authentication</w:t>
+        <w:t>4.1.2 User Authentication</w:t>
       </w:r>
     </w:p>
     <w:p>
@@ -3538,14 +3832,7 @@
           <w:i/>
           <w:iCs/>
         </w:rPr>
-        <w:t xml:space="preserve">Check </w:t>
-      </w:r>
-      <w:r>
-        <w:rPr>
-          <w:i/>
-          <w:iCs/>
-        </w:rPr>
-        <w:t>object status</w:t>
+        <w:t>Check object status</w:t>
       </w:r>
     </w:p>
     <w:p>
@@ -3570,15 +3857,7 @@
         <w:t xml:space="preserve">Description: </w:t>
       </w:r>
       <w:r>
-        <w:t xml:space="preserve">The use case will allow user to check the status of the object they have scanned through NFC. It shows real-time status and if there are any changes in the database, it will be shown on </w:t>
-      </w:r>
-      <w:proofErr w:type="gramStart"/>
-      <w:r>
-        <w:t>users</w:t>
-      </w:r>
-      <w:proofErr w:type="gramEnd"/>
-      <w:r>
-        <w:t xml:space="preserve"> screen.</w:t>
+        <w:t>The use case will allow user to check the status of the object they have scanned through NFC. It shows real-time status and if there are any changes in the database, it will be shown on users screen.</w:t>
       </w:r>
     </w:p>
     <w:p>
@@ -3627,21 +3906,7 @@
           <w:i/>
           <w:iCs/>
         </w:rPr>
-        <w:t>Ch</w:t>
-      </w:r>
-      <w:r>
-        <w:rPr>
-          <w:i/>
-          <w:iCs/>
-        </w:rPr>
-        <w:t>ange</w:t>
-      </w:r>
-      <w:r>
-        <w:rPr>
-          <w:i/>
-          <w:iCs/>
-        </w:rPr>
-        <w:t xml:space="preserve"> object status</w:t>
+        <w:t>Change object status</w:t>
       </w:r>
     </w:p>
     <w:p>
@@ -3672,15 +3937,7 @@
         <w:t xml:space="preserve">Description: </w:t>
       </w:r>
       <w:r>
-        <w:t xml:space="preserve">The use case will allow users to change the status of the object they choose via NFC scanning. </w:t>
-      </w:r>
-      <w:proofErr w:type="gramStart"/>
-      <w:r>
-        <w:t>This changes</w:t>
-      </w:r>
-      <w:proofErr w:type="gramEnd"/>
-      <w:r>
-        <w:t xml:space="preserve"> will be </w:t>
+        <w:t xml:space="preserve">The use case will allow users to change the status of the object they choose via NFC scanning. This changes will be </w:t>
       </w:r>
       <w:r>
         <w:rPr>
@@ -3748,17 +4005,8 @@
           <w:i/>
           <w:iCs/>
         </w:rPr>
-        <w:t xml:space="preserve">Manage </w:t>
-      </w:r>
-      <w:proofErr w:type="gramStart"/>
-      <w:r>
-        <w:rPr>
-          <w:i/>
-          <w:iCs/>
-        </w:rPr>
-        <w:t>profile</w:t>
-      </w:r>
-      <w:proofErr w:type="gramEnd"/>
+        <w:t>Manage profile</w:t>
+      </w:r>
     </w:p>
     <w:p>
       <w:pPr>
@@ -3863,17 +4111,17 @@
     </w:p>
     <w:p>
       <w:pPr>
-        <w:pStyle w:val="2"/>
-        <w:tabs>
-          <w:tab w:val="left" w:pos="1134"/>
-        </w:tabs>
-      </w:pPr>
-      <w:bookmarkStart w:id="13" w:name="_Toc152800785"/>
+        <w:pStyle w:val="Heading2"/>
+        <w:tabs>
+          <w:tab w:val="left" w:pos="1134"/>
+        </w:tabs>
+      </w:pPr>
+      <w:bookmarkStart w:id="14" w:name="_Toc152800785"/>
       <w:r>
         <w:lastRenderedPageBreak/>
         <w:t>4.2 Use-Case View Diagram</w:t>
       </w:r>
-      <w:bookmarkEnd w:id="13"/>
+      <w:bookmarkEnd w:id="14"/>
     </w:p>
     <w:p>
       <w:pPr>
@@ -3885,6 +4133,7 @@
       <w:r>
         <w:rPr>
           <w:noProof/>
+          <w:lang w:val="en-US"/>
         </w:rPr>
         <w:drawing>
           <wp:inline distT="0" distB="0" distL="0" distR="0" wp14:anchorId="64DFA1FD" wp14:editId="44194258">
@@ -3939,29 +4188,29 @@
     </w:p>
     <w:p>
       <w:pPr>
-        <w:pStyle w:val="1"/>
-        <w:tabs>
-          <w:tab w:val="left" w:pos="1134"/>
-        </w:tabs>
-      </w:pPr>
-      <w:bookmarkStart w:id="14" w:name="_Toc152800786"/>
+        <w:pStyle w:val="Heading1"/>
+        <w:tabs>
+          <w:tab w:val="left" w:pos="1134"/>
+        </w:tabs>
+      </w:pPr>
+      <w:bookmarkStart w:id="15" w:name="_Toc152800786"/>
       <w:r>
         <w:t>5. Logical View</w:t>
       </w:r>
-      <w:bookmarkEnd w:id="14"/>
-    </w:p>
-    <w:p>
-      <w:pPr>
-        <w:pStyle w:val="2"/>
-        <w:tabs>
-          <w:tab w:val="left" w:pos="1134"/>
-        </w:tabs>
-      </w:pPr>
-      <w:bookmarkStart w:id="15" w:name="_Toc152800787"/>
+      <w:bookmarkEnd w:id="15"/>
+    </w:p>
+    <w:p>
+      <w:pPr>
+        <w:pStyle w:val="Heading2"/>
+        <w:tabs>
+          <w:tab w:val="left" w:pos="1134"/>
+        </w:tabs>
+      </w:pPr>
+      <w:bookmarkStart w:id="16" w:name="_Toc152800787"/>
       <w:r>
         <w:t>5.1 Architecture Overview – Package and Subsystem Layering</w:t>
       </w:r>
-      <w:bookmarkEnd w:id="15"/>
+      <w:bookmarkEnd w:id="16"/>
     </w:p>
     <w:p>
       <w:pPr>
@@ -4247,6 +4496,7 @@
       <w:r>
         <w:rPr>
           <w:noProof/>
+          <w:lang w:val="en-US"/>
         </w:rPr>
         <w:drawing>
           <wp:inline distT="0" distB="0" distL="0" distR="0" wp14:anchorId="75B95153" wp14:editId="04D55BEE">
@@ -4300,30 +4550,30 @@
     </w:p>
     <w:p>
       <w:pPr>
-        <w:pStyle w:val="1"/>
-        <w:tabs>
-          <w:tab w:val="left" w:pos="1134"/>
-        </w:tabs>
-      </w:pPr>
-      <w:bookmarkStart w:id="16" w:name="_Toc152800788"/>
+        <w:pStyle w:val="Heading1"/>
+        <w:tabs>
+          <w:tab w:val="left" w:pos="1134"/>
+        </w:tabs>
+      </w:pPr>
+      <w:bookmarkStart w:id="17" w:name="_Toc152800788"/>
       <w:r>
         <w:lastRenderedPageBreak/>
         <w:t>6. Process View</w:t>
       </w:r>
-      <w:bookmarkEnd w:id="16"/>
-    </w:p>
-    <w:p>
-      <w:pPr>
-        <w:pStyle w:val="2"/>
-        <w:tabs>
-          <w:tab w:val="left" w:pos="1134"/>
-        </w:tabs>
-      </w:pPr>
-      <w:bookmarkStart w:id="17" w:name="_Toc152800789"/>
+      <w:bookmarkEnd w:id="17"/>
+    </w:p>
+    <w:p>
+      <w:pPr>
+        <w:pStyle w:val="Heading2"/>
+        <w:tabs>
+          <w:tab w:val="left" w:pos="1134"/>
+        </w:tabs>
+      </w:pPr>
+      <w:bookmarkStart w:id="18" w:name="_Toc152800789"/>
       <w:r>
         <w:t>6.1 Processes</w:t>
       </w:r>
-      <w:bookmarkEnd w:id="17"/>
+      <w:bookmarkEnd w:id="18"/>
     </w:p>
     <w:p>
       <w:pPr>
@@ -4518,6 +4768,7 @@
       <w:r>
         <w:rPr>
           <w:noProof/>
+          <w:lang w:val="en-US"/>
         </w:rPr>
         <w:drawing>
           <wp:inline distT="0" distB="0" distL="0" distR="0" wp14:anchorId="760E174C" wp14:editId="587AD807">
@@ -4573,16 +4824,16 @@
     </w:p>
     <w:p>
       <w:pPr>
-        <w:pStyle w:val="2"/>
-        <w:tabs>
-          <w:tab w:val="left" w:pos="1134"/>
-        </w:tabs>
-      </w:pPr>
-      <w:bookmarkStart w:id="18" w:name="_Toc152800790"/>
+        <w:pStyle w:val="Heading2"/>
+        <w:tabs>
+          <w:tab w:val="left" w:pos="1134"/>
+        </w:tabs>
+      </w:pPr>
+      <w:bookmarkStart w:id="19" w:name="_Toc152800790"/>
       <w:r>
         <w:t>6.2 Process to Design Elements</w:t>
       </w:r>
-      <w:bookmarkEnd w:id="18"/>
+      <w:bookmarkEnd w:id="19"/>
     </w:p>
     <w:p>
       <w:pPr>
@@ -4736,7 +4987,7 @@
       <w:r>
         <w:rPr>
           <w:noProof/>
-          <w:lang w:val="uk-UA"/>
+          <w:lang w:val="en-US"/>
         </w:rPr>
         <w:drawing>
           <wp:inline distT="0" distB="0" distL="0" distR="0" wp14:anchorId="24803616" wp14:editId="47CBFD61">
@@ -4798,17 +5049,17 @@
     </w:p>
     <w:p>
       <w:pPr>
-        <w:pStyle w:val="2"/>
-        <w:tabs>
-          <w:tab w:val="left" w:pos="1134"/>
-        </w:tabs>
-      </w:pPr>
-      <w:bookmarkStart w:id="19" w:name="_Toc152800791"/>
+        <w:pStyle w:val="Heading2"/>
+        <w:tabs>
+          <w:tab w:val="left" w:pos="1134"/>
+        </w:tabs>
+      </w:pPr>
+      <w:bookmarkStart w:id="20" w:name="_Toc152800791"/>
       <w:r>
         <w:lastRenderedPageBreak/>
         <w:t>6.3 Process Model to Design Model Dependencies</w:t>
       </w:r>
-      <w:bookmarkEnd w:id="19"/>
+      <w:bookmarkEnd w:id="20"/>
     </w:p>
     <w:p>
       <w:pPr>
@@ -4959,6 +5210,7 @@
       <w:r>
         <w:rPr>
           <w:noProof/>
+          <w:lang w:val="en-US"/>
         </w:rPr>
         <w:drawing>
           <wp:inline distT="0" distB="0" distL="0" distR="0" wp14:anchorId="5CE8414B" wp14:editId="720F1600">
@@ -5020,16 +5272,16 @@
     </w:p>
     <w:p>
       <w:pPr>
-        <w:pStyle w:val="2"/>
-        <w:tabs>
-          <w:tab w:val="left" w:pos="1134"/>
-        </w:tabs>
-      </w:pPr>
-      <w:bookmarkStart w:id="20" w:name="_Toc152800792"/>
+        <w:pStyle w:val="Heading2"/>
+        <w:tabs>
+          <w:tab w:val="left" w:pos="1134"/>
+        </w:tabs>
+      </w:pPr>
+      <w:bookmarkStart w:id="21" w:name="_Toc152800792"/>
       <w:r>
         <w:t>6.4 Processes to the Implementation</w:t>
       </w:r>
-      <w:bookmarkEnd w:id="20"/>
+      <w:bookmarkEnd w:id="21"/>
     </w:p>
     <w:p>
       <w:pPr>
@@ -5203,6 +5455,7 @@
       <w:r>
         <w:rPr>
           <w:noProof/>
+          <w:lang w:val="en-US"/>
         </w:rPr>
         <w:drawing>
           <wp:inline distT="0" distB="0" distL="0" distR="0" wp14:anchorId="7B95381F" wp14:editId="02688DC5">
@@ -5264,17 +5517,17 @@
     </w:p>
     <w:p>
       <w:pPr>
-        <w:pStyle w:val="1"/>
-        <w:tabs>
-          <w:tab w:val="left" w:pos="1134"/>
-        </w:tabs>
-      </w:pPr>
-      <w:bookmarkStart w:id="21" w:name="_Toc152800793"/>
+        <w:pStyle w:val="Heading1"/>
+        <w:tabs>
+          <w:tab w:val="left" w:pos="1134"/>
+        </w:tabs>
+      </w:pPr>
+      <w:bookmarkStart w:id="22" w:name="_Toc152800793"/>
       <w:r>
         <w:lastRenderedPageBreak/>
         <w:t>7. Deployment View</w:t>
       </w:r>
-      <w:bookmarkEnd w:id="21"/>
+      <w:bookmarkEnd w:id="22"/>
     </w:p>
     <w:p>
       <w:r>
@@ -5286,6 +5539,7 @@
       <w:r>
         <w:rPr>
           <w:noProof/>
+          <w:lang w:val="en-US"/>
         </w:rPr>
         <w:drawing>
           <wp:inline distT="0" distB="0" distL="0" distR="0" wp14:anchorId="39D26709" wp14:editId="51C7CB50">
@@ -5443,11 +5697,11 @@
           <w:lang w:val="en-US"/>
         </w:rPr>
       </w:pPr>
-      <w:bookmarkStart w:id="22" w:name="_Hlk152800238"/>
+      <w:bookmarkStart w:id="23" w:name="_Hlk152800238"/>
       <w:r>
         <w:t>Application</w:t>
       </w:r>
-      <w:bookmarkEnd w:id="22"/>
+      <w:bookmarkEnd w:id="23"/>
       <w:r>
         <w:t xml:space="preserve"> </w:t>
       </w:r>
@@ -5521,10 +5775,7 @@
         <w:t>is a</w:t>
       </w:r>
       <w:r>
-        <w:t xml:space="preserve"> </w:t>
-      </w:r>
-      <w:r>
-        <w:t xml:space="preserve">technology that device should have for application to work correctly. Application will use NFC module </w:t>
+        <w:t xml:space="preserve"> technology that device should have for application to work correctly. Application will use NFC module </w:t>
       </w:r>
       <w:proofErr w:type="gramStart"/>
       <w:r>
@@ -5726,180 +5977,152 @@
         <w:rPr>
           <w:lang w:val="en-US"/>
         </w:rPr>
-        <w:t xml:space="preserve">a system that processes request sent from the client (application), gets and processes data from the database and sends </w:t>
+        <w:t>a system that processes request sent from the client (application), gets and processes data from the database and sends replies back to the client.</w:t>
+      </w:r>
+    </w:p>
+    <w:p>
+      <w:pPr>
+        <w:rPr>
+          <w:i/>
+          <w:iCs/>
+        </w:rPr>
+      </w:pPr>
+    </w:p>
+    <w:p>
+      <w:pPr>
+        <w:rPr>
+          <w:rFonts w:cs="Times New Roman"/>
+          <w:i/>
+          <w:iCs/>
+        </w:rPr>
+      </w:pPr>
+      <w:r>
+        <w:rPr>
+          <w:i/>
+          <w:iCs/>
+        </w:rPr>
+        <w:t>7.</w:t>
+      </w:r>
+      <w:r>
+        <w:rPr>
+          <w:i/>
+          <w:iCs/>
+        </w:rPr>
+        <w:t>6</w:t>
+      </w:r>
+      <w:r>
+        <w:rPr>
+          <w:i/>
+          <w:iCs/>
+        </w:rPr>
+        <w:t xml:space="preserve"> </w:t>
+      </w:r>
+      <w:r>
+        <w:rPr>
+          <w:i/>
+          <w:iCs/>
+        </w:rPr>
+        <w:t>Database</w:t>
+      </w:r>
+    </w:p>
+    <w:p>
+      <w:bookmarkStart w:id="24" w:name="_Hlk152800359"/>
+      <w:r>
+        <w:t>Database</w:t>
+      </w:r>
+      <w:bookmarkEnd w:id="24"/>
+      <w:r>
+        <w:t xml:space="preserve"> </w:t>
+      </w:r>
+      <w:r>
+        <w:rPr>
+          <w:rFonts w:cs="Times New Roman"/>
+        </w:rPr>
+        <w:t xml:space="preserve">is an organised collection of </w:t>
       </w:r>
       <w:proofErr w:type="gramStart"/>
       <w:r>
         <w:rPr>
-          <w:lang w:val="en-US"/>
-        </w:rPr>
-        <w:t>replies back</w:t>
+          <w:rFonts w:cs="Times New Roman"/>
+        </w:rPr>
+        <w:t>data, that</w:t>
       </w:r>
       <w:proofErr w:type="gramEnd"/>
       <w:r>
         <w:rPr>
-          <w:lang w:val="en-US"/>
-        </w:rPr>
-        <w:t xml:space="preserve"> to the client.</w:t>
-      </w:r>
-    </w:p>
-    <w:p>
-      <w:pPr>
-        <w:rPr>
-          <w:i/>
-          <w:iCs/>
-        </w:rPr>
-      </w:pPr>
-    </w:p>
-    <w:p>
-      <w:pPr>
-        <w:rPr>
           <w:rFonts w:cs="Times New Roman"/>
-          <w:i/>
-          <w:iCs/>
-        </w:rPr>
-      </w:pPr>
-      <w:r>
-        <w:rPr>
-          <w:i/>
-          <w:iCs/>
-        </w:rPr>
-        <w:t>7.</w:t>
-      </w:r>
-      <w:r>
-        <w:rPr>
-          <w:i/>
-          <w:iCs/>
-        </w:rPr>
-        <w:t>6</w:t>
-      </w:r>
-      <w:r>
-        <w:rPr>
-          <w:i/>
-          <w:iCs/>
-        </w:rPr>
-        <w:t xml:space="preserve"> </w:t>
-      </w:r>
-      <w:r>
-        <w:rPr>
-          <w:i/>
-          <w:iCs/>
-        </w:rPr>
-        <w:t>Database</w:t>
-      </w:r>
-    </w:p>
-    <w:p>
-      <w:bookmarkStart w:id="23" w:name="_Hlk152800359"/>
-      <w:r>
-        <w:t>Database</w:t>
-      </w:r>
-      <w:bookmarkEnd w:id="23"/>
-      <w:r>
-        <w:t xml:space="preserve"> </w:t>
+        </w:rPr>
+        <w:t xml:space="preserve"> can be stored, accessed and managed by the system. It is stored on server and also can be accessed from it. Database is used to store </w:t>
       </w:r>
       <w:r>
         <w:rPr>
           <w:rFonts w:cs="Times New Roman"/>
-        </w:rPr>
-        <w:t xml:space="preserve">is an organised collection of data, that can be stored, </w:t>
+          <w:i/>
+          <w:iCs/>
+        </w:rPr>
+        <w:t>user permissions</w:t>
+      </w:r>
+      <w:r>
+        <w:rPr>
+          <w:rFonts w:cs="Times New Roman"/>
+        </w:rPr>
+        <w:t xml:space="preserve"> – </w:t>
       </w:r>
       <w:proofErr w:type="gramStart"/>
       <w:r>
         <w:rPr>
           <w:rFonts w:cs="Times New Roman"/>
         </w:rPr>
-        <w:t>accessed</w:t>
+        <w:t>users</w:t>
       </w:r>
       <w:proofErr w:type="gramEnd"/>
       <w:r>
         <w:rPr>
           <w:rFonts w:cs="Times New Roman"/>
         </w:rPr>
-        <w:t xml:space="preserve"> and managed by the system. It is stored on server </w:t>
-      </w:r>
-      <w:proofErr w:type="gramStart"/>
+        <w:t xml:space="preserve"> data and allocated accesses and </w:t>
+      </w:r>
       <w:r>
         <w:rPr>
           <w:rFonts w:cs="Times New Roman"/>
-        </w:rPr>
-        <w:t>and also</w:t>
-      </w:r>
-      <w:proofErr w:type="gramEnd"/>
+          <w:i/>
+          <w:iCs/>
+        </w:rPr>
+        <w:t>objects statuses</w:t>
+      </w:r>
       <w:r>
         <w:rPr>
           <w:rFonts w:cs="Times New Roman"/>
         </w:rPr>
-        <w:t xml:space="preserve"> can be accessed from it. Database is used to store </w:t>
-      </w:r>
+        <w:t xml:space="preserve"> – object identifiers, data and </w:t>
+      </w:r>
+      <w:proofErr w:type="spellStart"/>
       <w:r>
         <w:rPr>
           <w:rFonts w:cs="Times New Roman"/>
-          <w:i/>
-          <w:iCs/>
-        </w:rPr>
-        <w:t>user permissions</w:t>
-      </w:r>
+        </w:rPr>
+        <w:t>realtime</w:t>
+      </w:r>
+      <w:proofErr w:type="spellEnd"/>
       <w:r>
         <w:rPr>
           <w:rFonts w:cs="Times New Roman"/>
         </w:rPr>
-        <w:t xml:space="preserve"> – </w:t>
-      </w:r>
-      <w:proofErr w:type="gramStart"/>
-      <w:r>
-        <w:rPr>
-          <w:rFonts w:cs="Times New Roman"/>
-        </w:rPr>
-        <w:t>users</w:t>
-      </w:r>
-      <w:proofErr w:type="gramEnd"/>
-      <w:r>
-        <w:rPr>
-          <w:rFonts w:cs="Times New Roman"/>
-        </w:rPr>
-        <w:t xml:space="preserve"> data and allocated accesses and </w:t>
-      </w:r>
-      <w:r>
-        <w:rPr>
-          <w:rFonts w:cs="Times New Roman"/>
-          <w:i/>
-          <w:iCs/>
-        </w:rPr>
-        <w:t>objects statuses</w:t>
-      </w:r>
-      <w:r>
-        <w:rPr>
-          <w:rFonts w:cs="Times New Roman"/>
-        </w:rPr>
-        <w:t xml:space="preserve"> – object identifiers, data and </w:t>
-      </w:r>
-      <w:proofErr w:type="spellStart"/>
-      <w:r>
-        <w:rPr>
-          <w:rFonts w:cs="Times New Roman"/>
-        </w:rPr>
-        <w:t>realtime</w:t>
-      </w:r>
-      <w:proofErr w:type="spellEnd"/>
-      <w:r>
-        <w:rPr>
-          <w:rFonts w:cs="Times New Roman"/>
-        </w:rPr>
         <w:t xml:space="preserve"> status. </w:t>
       </w:r>
     </w:p>
     <w:p>
       <w:pPr>
-        <w:pStyle w:val="1"/>
-        <w:tabs>
-          <w:tab w:val="left" w:pos="1134"/>
-        </w:tabs>
-      </w:pPr>
-      <w:bookmarkStart w:id="24" w:name="_Toc152800794"/>
+        <w:pStyle w:val="Heading1"/>
+        <w:tabs>
+          <w:tab w:val="left" w:pos="1134"/>
+        </w:tabs>
+      </w:pPr>
+      <w:bookmarkStart w:id="25" w:name="_Toc152800794"/>
       <w:r>
         <w:t>8. Size and Performance</w:t>
       </w:r>
-      <w:bookmarkEnd w:id="24"/>
+      <w:bookmarkEnd w:id="25"/>
     </w:p>
     <w:p>
       <w:pPr>
@@ -6117,16 +6340,16 @@
     </w:p>
     <w:p>
       <w:pPr>
-        <w:pStyle w:val="2"/>
-        <w:tabs>
-          <w:tab w:val="left" w:pos="1134"/>
-        </w:tabs>
-      </w:pPr>
-      <w:bookmarkStart w:id="25" w:name="_Toc152800795"/>
+        <w:pStyle w:val="Heading2"/>
+        <w:tabs>
+          <w:tab w:val="left" w:pos="1134"/>
+        </w:tabs>
+      </w:pPr>
+      <w:bookmarkStart w:id="26" w:name="_Toc152800795"/>
       <w:r>
         <w:t>8.1 Data Size Details</w:t>
       </w:r>
-      <w:bookmarkEnd w:id="25"/>
+      <w:bookmarkEnd w:id="26"/>
     </w:p>
     <w:p>
       <w:pPr>
@@ -6254,16 +6477,16 @@
     </w:p>
     <w:p>
       <w:pPr>
-        <w:pStyle w:val="2"/>
-        <w:tabs>
-          <w:tab w:val="left" w:pos="1134"/>
-        </w:tabs>
-      </w:pPr>
-      <w:bookmarkStart w:id="26" w:name="_Toc152800796"/>
+        <w:pStyle w:val="Heading2"/>
+        <w:tabs>
+          <w:tab w:val="left" w:pos="1134"/>
+        </w:tabs>
+      </w:pPr>
+      <w:bookmarkStart w:id="27" w:name="_Toc152800796"/>
       <w:r>
         <w:t>8.2 System Scalability Details</w:t>
       </w:r>
-      <w:bookmarkEnd w:id="26"/>
+      <w:bookmarkEnd w:id="27"/>
     </w:p>
     <w:p>
       <w:pPr>
@@ -6390,16 +6613,16 @@
     </w:p>
     <w:p>
       <w:pPr>
-        <w:pStyle w:val="2"/>
-        <w:tabs>
-          <w:tab w:val="left" w:pos="1134"/>
-        </w:tabs>
-      </w:pPr>
-      <w:bookmarkStart w:id="27" w:name="_Toc152800797"/>
+        <w:pStyle w:val="Heading2"/>
+        <w:tabs>
+          <w:tab w:val="left" w:pos="1134"/>
+        </w:tabs>
+      </w:pPr>
+      <w:bookmarkStart w:id="28" w:name="_Toc152800797"/>
       <w:r>
         <w:t>8.3 Response Times Details</w:t>
       </w:r>
-      <w:bookmarkEnd w:id="27"/>
+      <w:bookmarkEnd w:id="28"/>
     </w:p>
     <w:p>
       <w:pPr>
@@ -6492,16 +6715,16 @@
     </w:p>
     <w:p>
       <w:pPr>
-        <w:pStyle w:val="2"/>
-        <w:tabs>
-          <w:tab w:val="left" w:pos="1134"/>
-        </w:tabs>
-      </w:pPr>
-      <w:bookmarkStart w:id="28" w:name="_Toc152800798"/>
+        <w:pStyle w:val="Heading2"/>
+        <w:tabs>
+          <w:tab w:val="left" w:pos="1134"/>
+        </w:tabs>
+      </w:pPr>
+      <w:bookmarkStart w:id="29" w:name="_Toc152800798"/>
       <w:r>
         <w:t>8.4 Data Security and Encryption Details</w:t>
       </w:r>
-      <w:bookmarkEnd w:id="28"/>
+      <w:bookmarkEnd w:id="29"/>
     </w:p>
     <w:p>
       <w:pPr>
@@ -6669,16 +6892,16 @@
     </w:p>
     <w:p>
       <w:pPr>
-        <w:pStyle w:val="1"/>
-        <w:tabs>
-          <w:tab w:val="left" w:pos="1134"/>
-        </w:tabs>
-      </w:pPr>
-      <w:bookmarkStart w:id="29" w:name="_Toc152800799"/>
+        <w:pStyle w:val="Heading1"/>
+        <w:tabs>
+          <w:tab w:val="left" w:pos="1134"/>
+        </w:tabs>
+      </w:pPr>
+      <w:bookmarkStart w:id="30" w:name="_Toc152800799"/>
       <w:r>
         <w:t>9. Quality</w:t>
       </w:r>
-      <w:bookmarkEnd w:id="29"/>
+      <w:bookmarkEnd w:id="30"/>
     </w:p>
     <w:p>
       <w:pPr>
@@ -6905,16 +7128,16 @@
     </w:p>
     <w:p>
       <w:pPr>
-        <w:pStyle w:val="2"/>
-        <w:tabs>
-          <w:tab w:val="left" w:pos="1134"/>
-        </w:tabs>
-      </w:pPr>
-      <w:bookmarkStart w:id="30" w:name="_Toc152800800"/>
+        <w:pStyle w:val="Heading2"/>
+        <w:tabs>
+          <w:tab w:val="left" w:pos="1134"/>
+        </w:tabs>
+      </w:pPr>
+      <w:bookmarkStart w:id="31" w:name="_Toc152800800"/>
       <w:r>
         <w:t>9.1 Reliability Details</w:t>
       </w:r>
-      <w:bookmarkEnd w:id="30"/>
+      <w:bookmarkEnd w:id="31"/>
     </w:p>
     <w:p>
       <w:pPr>
@@ -6993,16 +7216,16 @@
     </w:p>
     <w:p>
       <w:pPr>
-        <w:pStyle w:val="2"/>
-        <w:tabs>
-          <w:tab w:val="left" w:pos="1134"/>
-        </w:tabs>
-      </w:pPr>
-      <w:bookmarkStart w:id="31" w:name="_Toc152800801"/>
+        <w:pStyle w:val="Heading2"/>
+        <w:tabs>
+          <w:tab w:val="left" w:pos="1134"/>
+        </w:tabs>
+      </w:pPr>
+      <w:bookmarkStart w:id="32" w:name="_Toc152800801"/>
       <w:r>
         <w:t>9.2 Maintainability Details</w:t>
       </w:r>
-      <w:bookmarkEnd w:id="31"/>
+      <w:bookmarkEnd w:id="32"/>
     </w:p>
     <w:p>
       <w:pPr>
@@ -7146,16 +7369,16 @@
     </w:p>
     <w:p>
       <w:pPr>
-        <w:pStyle w:val="2"/>
-        <w:tabs>
-          <w:tab w:val="left" w:pos="1134"/>
-        </w:tabs>
-      </w:pPr>
-      <w:bookmarkStart w:id="32" w:name="_Toc152800802"/>
+        <w:pStyle w:val="Heading2"/>
+        <w:tabs>
+          <w:tab w:val="left" w:pos="1134"/>
+        </w:tabs>
+      </w:pPr>
+      <w:bookmarkStart w:id="33" w:name="_Toc152800802"/>
       <w:r>
         <w:t>9.3 Usability Details</w:t>
       </w:r>
-      <w:bookmarkEnd w:id="32"/>
+      <w:bookmarkEnd w:id="33"/>
     </w:p>
     <w:p>
       <w:pPr>
@@ -7234,16 +7457,16 @@
     </w:p>
     <w:p>
       <w:pPr>
-        <w:pStyle w:val="2"/>
-        <w:tabs>
-          <w:tab w:val="left" w:pos="1134"/>
-        </w:tabs>
-      </w:pPr>
-      <w:bookmarkStart w:id="33" w:name="_Toc152800803"/>
+        <w:pStyle w:val="Heading2"/>
+        <w:tabs>
+          <w:tab w:val="left" w:pos="1134"/>
+        </w:tabs>
+      </w:pPr>
+      <w:bookmarkStart w:id="34" w:name="_Toc152800803"/>
       <w:r>
         <w:t>9.4 Scalability Details</w:t>
       </w:r>
-      <w:bookmarkEnd w:id="33"/>
+      <w:bookmarkEnd w:id="34"/>
     </w:p>
     <w:p>
       <w:pPr>
@@ -7275,15 +7498,7 @@
         <w:jc w:val="both"/>
       </w:pPr>
       <w:r>
-        <w:t xml:space="preserve">Resources, including server instances, are </w:t>
-      </w:r>
-      <w:proofErr w:type="gramStart"/>
-      <w:r>
-        <w:t>added</w:t>
-      </w:r>
-      <w:proofErr w:type="gramEnd"/>
-      <w:r>
-        <w:t xml:space="preserve"> or removed dynamically based on demand.</w:t>
+        <w:t>Resources, including server instances, are added or removed dynamically based on demand.</w:t>
       </w:r>
     </w:p>
     <w:p>
@@ -7329,16 +7544,16 @@
     </w:p>
     <w:p>
       <w:pPr>
-        <w:pStyle w:val="2"/>
-        <w:tabs>
-          <w:tab w:val="left" w:pos="1134"/>
-        </w:tabs>
-      </w:pPr>
-      <w:bookmarkStart w:id="34" w:name="_Toc152800804"/>
+        <w:pStyle w:val="Heading2"/>
+        <w:tabs>
+          <w:tab w:val="left" w:pos="1134"/>
+        </w:tabs>
+      </w:pPr>
+      <w:bookmarkStart w:id="35" w:name="_Toc152800804"/>
       <w:r>
         <w:t>9.5 Interoperability Details</w:t>
       </w:r>
-      <w:bookmarkEnd w:id="34"/>
+      <w:bookmarkEnd w:id="35"/>
     </w:p>
     <w:p>
       <w:pPr>
@@ -7372,16 +7587,16 @@
     </w:p>
     <w:p>
       <w:pPr>
-        <w:pStyle w:val="2"/>
-        <w:tabs>
-          <w:tab w:val="left" w:pos="1134"/>
-        </w:tabs>
-      </w:pPr>
-      <w:bookmarkStart w:id="35" w:name="_Toc152800805"/>
+        <w:pStyle w:val="Heading2"/>
+        <w:tabs>
+          <w:tab w:val="left" w:pos="1134"/>
+        </w:tabs>
+      </w:pPr>
+      <w:bookmarkStart w:id="36" w:name="_Toc152800805"/>
       <w:r>
         <w:t>9.6 Performance Details</w:t>
       </w:r>
-      <w:bookmarkEnd w:id="35"/>
+      <w:bookmarkEnd w:id="36"/>
     </w:p>
     <w:p>
       <w:pPr>
@@ -7452,13 +7667,13 @@
     </w:p>
     <w:p>
       <w:pPr>
-        <w:pStyle w:val="1"/>
-      </w:pPr>
-      <w:bookmarkStart w:id="36" w:name="_Toc152800806"/>
+        <w:pStyle w:val="Heading1"/>
+      </w:pPr>
+      <w:bookmarkStart w:id="37" w:name="_Toc152800806"/>
       <w:r>
         <w:t>10. Conclusion</w:t>
       </w:r>
-      <w:bookmarkEnd w:id="36"/>
+      <w:bookmarkEnd w:id="37"/>
     </w:p>
     <w:p>
       <w:pPr>
@@ -7564,15 +7779,7 @@
         <w:jc w:val="both"/>
       </w:pPr>
       <w:r>
-        <w:t xml:space="preserve">Identification and elaboration of </w:t>
-      </w:r>
-      <w:proofErr w:type="gramStart"/>
-      <w:r>
-        <w:t>architecturally-significant</w:t>
-      </w:r>
-      <w:proofErr w:type="gramEnd"/>
-      <w:r>
-        <w:t xml:space="preserve"> use cases.</w:t>
+        <w:t>Identification and elaboration of architecturally-significant use cases.</w:t>
       </w:r>
     </w:p>
     <w:p>
@@ -7632,10 +7839,7 @@
     </w:p>
     <w:p>
       <w:r>
-        <w:t>V</w:t>
-      </w:r>
-      <w:r>
-        <w:t>iew of the various physical nodes that are needed to run the system.</w:t>
+        <w:t>View of the various physical nodes that are needed to run the system.</w:t>
       </w:r>
     </w:p>
     <w:p>
@@ -7693,8 +7897,8 @@
 </file>
 
 <file path=word/numbering.xml><?xml version="1.0" encoding="utf-8"?>
-<w:numbering xmlns:wpc="http://schemas.microsoft.com/office/word/2010/wordprocessingCanvas" xmlns:cx="http://schemas.microsoft.com/office/drawing/2014/chartex" xmlns:cx1="http://schemas.microsoft.com/office/drawing/2015/9/8/chartex" xmlns:cx2="http://schemas.microsoft.com/office/drawing/2015/10/21/chartex" xmlns:cx3="http://schemas.microsoft.com/office/drawing/2016/5/9/chartex" xmlns:cx4="http://schemas.microsoft.com/office/drawing/2016/5/10/chartex" xmlns:cx5="http://schemas.microsoft.com/office/drawing/2016/5/11/chartex" xmlns:cx6="http://schemas.microsoft.com/office/drawing/2016/5/12/chartex" xmlns:cx7="http://schemas.microsoft.com/office/drawing/2016/5/13/chartex" xmlns:cx8="http://schemas.microsoft.com/office/drawing/2016/5/14/chartex" xmlns:mc="http://schemas.openxmlformats.org/markup-compatibility/2006" xmlns:aink="http://schemas.microsoft.com/office/drawing/2016/ink" xmlns:am3d="http://schemas.microsoft.com/office/drawing/2017/model3d" xmlns:o="urn:schemas-microsoft-com:office:office" xmlns:oel="http://schemas.microsoft.com/office/2019/extlst" xmlns:r="http://schemas.openxmlformats.org/officeDocument/2006/relationships" xmlns:m="http://schemas.openxmlformats.org/officeDocument/2006/math" xmlns:v="urn:schemas-microsoft-com:vml" xmlns:wp14="http://schemas.microsoft.com/office/word/2010/wordprocessingDrawing" xmlns:wp="http://schemas.openxmlformats.org/drawingml/2006/wordprocessingDrawing" xmlns:w10="urn:schemas-microsoft-com:office:word" xmlns:w="http://schemas.openxmlformats.org/wordprocessingml/2006/main" xmlns:w14="http://schemas.microsoft.com/office/word/2010/wordml" xmlns:w15="http://schemas.microsoft.com/office/word/2012/wordml" xmlns:w16cex="http://schemas.microsoft.com/office/word/2018/wordml/cex" xmlns:w16cid="http://schemas.microsoft.com/office/word/2016/wordml/cid" xmlns:w16="http://schemas.microsoft.com/office/word/2018/wordml" xmlns:w16sdtdh="http://schemas.microsoft.com/office/word/2020/wordml/sdtdatahash" xmlns:w16se="http://schemas.microsoft.com/office/word/2015/wordml/symex" xmlns:wpg="http://schemas.microsoft.com/office/word/2010/wordprocessingGroup" xmlns:wpi="http://schemas.microsoft.com/office/word/2010/wordprocessingInk" xmlns:wne="http://schemas.microsoft.com/office/word/2006/wordml" xmlns:wps="http://schemas.microsoft.com/office/word/2010/wordprocessingShape" mc:Ignorable="w14 w15 w16se w16cid w16 w16cex w16sdtdh wp14">
-  <w:abstractNum w:abstractNumId="0" w15:restartNumberingAfterBreak="0">
+<w:numbering xmlns:wpc="http://schemas.microsoft.com/office/word/2010/wordprocessingCanvas" xmlns:mc="http://schemas.openxmlformats.org/markup-compatibility/2006" xmlns:o="urn:schemas-microsoft-com:office:office" xmlns:r="http://schemas.openxmlformats.org/officeDocument/2006/relationships" xmlns:m="http://schemas.openxmlformats.org/officeDocument/2006/math" xmlns:v="urn:schemas-microsoft-com:vml" xmlns:wp14="http://schemas.microsoft.com/office/word/2010/wordprocessingDrawing" xmlns:wp="http://schemas.openxmlformats.org/drawingml/2006/wordprocessingDrawing" xmlns:w10="urn:schemas-microsoft-com:office:word" xmlns:w="http://schemas.openxmlformats.org/wordprocessingml/2006/main" xmlns:w14="http://schemas.microsoft.com/office/word/2010/wordml" xmlns:w15="http://schemas.microsoft.com/office/word/2012/wordml" xmlns:wpg="http://schemas.microsoft.com/office/word/2010/wordprocessingGroup" xmlns:wpi="http://schemas.microsoft.com/office/word/2010/wordprocessingInk" xmlns:wne="http://schemas.microsoft.com/office/word/2006/wordml" xmlns:wps="http://schemas.microsoft.com/office/word/2010/wordprocessingShape" mc:Ignorable="w14 w15 wp14">
+  <w:abstractNum w:abstractNumId="0">
     <w:nsid w:val="152C778D"/>
     <w:multiLevelType w:val="multilevel"/>
     <w:tmpl w:val="3782007E"/>
@@ -7843,7 +8047,7 @@
       </w:rPr>
     </w:lvl>
   </w:abstractNum>
-  <w:abstractNum w:abstractNumId="1" w15:restartNumberingAfterBreak="0">
+  <w:abstractNum w:abstractNumId="1">
     <w:nsid w:val="6F3214F1"/>
     <w:multiLevelType w:val="multilevel"/>
     <w:tmpl w:val="0A8CEF60"/>
@@ -7992,17 +8196,17 @@
       </w:rPr>
     </w:lvl>
   </w:abstractNum>
-  <w:num w:numId="1" w16cid:durableId="2040930369">
+  <w:num w:numId="1">
     <w:abstractNumId w:val="1"/>
   </w:num>
-  <w:num w:numId="2" w16cid:durableId="618298017">
+  <w:num w:numId="2">
     <w:abstractNumId w:val="0"/>
   </w:num>
 </w:numbering>
 </file>
 
 <file path=word/styles.xml><?xml version="1.0" encoding="utf-8"?>
-<w:styles xmlns:mc="http://schemas.openxmlformats.org/markup-compatibility/2006" xmlns:r="http://schemas.openxmlformats.org/officeDocument/2006/relationships" xmlns:w="http://schemas.openxmlformats.org/wordprocessingml/2006/main" xmlns:w14="http://schemas.microsoft.com/office/word/2010/wordml" xmlns:w15="http://schemas.microsoft.com/office/word/2012/wordml" xmlns:w16cex="http://schemas.microsoft.com/office/word/2018/wordml/cex" xmlns:w16cid="http://schemas.microsoft.com/office/word/2016/wordml/cid" xmlns:w16="http://schemas.microsoft.com/office/word/2018/wordml" xmlns:w16sdtdh="http://schemas.microsoft.com/office/word/2020/wordml/sdtdatahash" xmlns:w16se="http://schemas.microsoft.com/office/word/2015/wordml/symex" mc:Ignorable="w14 w15 w16se w16cid w16 w16cex w16sdtdh">
+<w:styles xmlns:mc="http://schemas.openxmlformats.org/markup-compatibility/2006" xmlns:r="http://schemas.openxmlformats.org/officeDocument/2006/relationships" xmlns:w="http://schemas.openxmlformats.org/wordprocessingml/2006/main" xmlns:w14="http://schemas.microsoft.com/office/word/2010/wordml" xmlns:w15="http://schemas.microsoft.com/office/word/2012/wordml" mc:Ignorable="w14 w15">
   <w:docDefaults>
     <w:rPrDefault>
       <w:rPr>
@@ -8021,7 +8225,7 @@
       </w:pPr>
     </w:pPrDefault>
   </w:docDefaults>
-  <w:latentStyles w:defLockedState="0" w:defUIPriority="99" w:defSemiHidden="0" w:defUnhideWhenUsed="0" w:defQFormat="0" w:count="376">
+  <w:latentStyles w:defLockedState="0" w:defUIPriority="99" w:defSemiHidden="0" w:defUnhideWhenUsed="0" w:defQFormat="0" w:count="371">
     <w:lsdException w:name="Normal" w:uiPriority="0" w:qFormat="1"/>
     <w:lsdException w:name="heading 1" w:uiPriority="9" w:qFormat="1"/>
     <w:lsdException w:name="heading 2" w:semiHidden="1" w:uiPriority="9" w:unhideWhenUsed="1" w:qFormat="1"/>
@@ -8393,21 +8597,16 @@
     <w:lsdException w:name="List Table 5 Dark Accent 6" w:uiPriority="50"/>
     <w:lsdException w:name="List Table 6 Colorful Accent 6" w:uiPriority="51"/>
     <w:lsdException w:name="List Table 7 Colorful Accent 6" w:uiPriority="52"/>
-    <w:lsdException w:name="Mention" w:semiHidden="1" w:unhideWhenUsed="1"/>
-    <w:lsdException w:name="Smart Hyperlink" w:semiHidden="1" w:unhideWhenUsed="1"/>
-    <w:lsdException w:name="Hashtag" w:semiHidden="1" w:unhideWhenUsed="1"/>
-    <w:lsdException w:name="Unresolved Mention" w:semiHidden="1" w:unhideWhenUsed="1"/>
-    <w:lsdException w:name="Smart Link" w:semiHidden="1" w:unhideWhenUsed="1"/>
   </w:latentStyles>
-  <w:style w:type="paragraph" w:default="1" w:styleId="a">
+  <w:style w:type="paragraph" w:default="1" w:styleId="Normal">
     <w:name w:val="Normal"/>
     <w:qFormat/>
   </w:style>
-  <w:style w:type="paragraph" w:styleId="1">
+  <w:style w:type="paragraph" w:styleId="Heading1">
     <w:name w:val="heading 1"/>
-    <w:basedOn w:val="a"/>
-    <w:next w:val="a"/>
-    <w:link w:val="10"/>
+    <w:basedOn w:val="Normal"/>
+    <w:next w:val="Normal"/>
+    <w:link w:val="Heading1Char"/>
     <w:autoRedefine/>
     <w:uiPriority w:val="9"/>
     <w:qFormat/>
@@ -8424,11 +8623,11 @@
       <w:szCs w:val="32"/>
     </w:rPr>
   </w:style>
-  <w:style w:type="paragraph" w:styleId="2">
+  <w:style w:type="paragraph" w:styleId="Heading2">
     <w:name w:val="heading 2"/>
-    <w:basedOn w:val="a"/>
-    <w:next w:val="a"/>
-    <w:link w:val="20"/>
+    <w:basedOn w:val="Normal"/>
+    <w:next w:val="Normal"/>
+    <w:link w:val="Heading2Char"/>
     <w:autoRedefine/>
     <w:uiPriority w:val="9"/>
     <w:unhideWhenUsed/>
@@ -8446,11 +8645,11 @@
       <w:szCs w:val="26"/>
     </w:rPr>
   </w:style>
-  <w:style w:type="paragraph" w:styleId="3">
+  <w:style w:type="paragraph" w:styleId="Heading3">
     <w:name w:val="heading 3"/>
-    <w:basedOn w:val="a"/>
-    <w:next w:val="a"/>
-    <w:link w:val="30"/>
+    <w:basedOn w:val="Normal"/>
+    <w:next w:val="Normal"/>
+    <w:link w:val="Heading3Char"/>
     <w:autoRedefine/>
     <w:uiPriority w:val="9"/>
     <w:unhideWhenUsed/>
@@ -8468,13 +8667,13 @@
       <w:szCs w:val="24"/>
     </w:rPr>
   </w:style>
-  <w:style w:type="character" w:default="1" w:styleId="a0">
+  <w:style w:type="character" w:default="1" w:styleId="DefaultParagraphFont">
     <w:name w:val="Default Paragraph Font"/>
     <w:uiPriority w:val="1"/>
     <w:semiHidden/>
     <w:unhideWhenUsed/>
   </w:style>
-  <w:style w:type="table" w:default="1" w:styleId="a1">
+  <w:style w:type="table" w:default="1" w:styleId="TableNormal">
     <w:name w:val="Normal Table"/>
     <w:uiPriority w:val="99"/>
     <w:semiHidden/>
@@ -8489,16 +8688,16 @@
       </w:tblCellMar>
     </w:tblPr>
   </w:style>
-  <w:style w:type="numbering" w:default="1" w:styleId="a2">
+  <w:style w:type="numbering" w:default="1" w:styleId="NoList">
     <w:name w:val="No List"/>
     <w:uiPriority w:val="99"/>
     <w:semiHidden/>
     <w:unhideWhenUsed/>
   </w:style>
-  <w:style w:type="character" w:customStyle="1" w:styleId="10">
-    <w:name w:val="Заголовок 1 Знак"/>
-    <w:basedOn w:val="a0"/>
-    <w:link w:val="1"/>
+  <w:style w:type="character" w:customStyle="1" w:styleId="Heading1Char">
+    <w:name w:val="Heading 1 Char"/>
+    <w:basedOn w:val="DefaultParagraphFont"/>
+    <w:link w:val="Heading1"/>
     <w:uiPriority w:val="9"/>
     <w:rsid w:val="0035477F"/>
     <w:rPr>
@@ -8507,10 +8706,10 @@
       <w:szCs w:val="32"/>
     </w:rPr>
   </w:style>
-  <w:style w:type="character" w:customStyle="1" w:styleId="20">
-    <w:name w:val="Заголовок 2 Знак"/>
-    <w:basedOn w:val="a0"/>
-    <w:link w:val="2"/>
+  <w:style w:type="character" w:customStyle="1" w:styleId="Heading2Char">
+    <w:name w:val="Heading 2 Char"/>
+    <w:basedOn w:val="DefaultParagraphFont"/>
+    <w:link w:val="Heading2"/>
     <w:uiPriority w:val="9"/>
     <w:rsid w:val="0035477F"/>
     <w:rPr>
@@ -8519,10 +8718,10 @@
       <w:szCs w:val="26"/>
     </w:rPr>
   </w:style>
-  <w:style w:type="character" w:customStyle="1" w:styleId="30">
-    <w:name w:val="Заголовок 3 Знак"/>
-    <w:basedOn w:val="a0"/>
-    <w:link w:val="3"/>
+  <w:style w:type="character" w:customStyle="1" w:styleId="Heading3Char">
+    <w:name w:val="Heading 3 Char"/>
+    <w:basedOn w:val="DefaultParagraphFont"/>
+    <w:link w:val="Heading3"/>
     <w:uiPriority w:val="9"/>
     <w:rsid w:val="0035477F"/>
     <w:rPr>
@@ -8531,10 +8730,10 @@
       <w:szCs w:val="24"/>
     </w:rPr>
   </w:style>
-  <w:style w:type="paragraph" w:styleId="a3">
+  <w:style w:type="paragraph" w:styleId="TOCHeading">
     <w:name w:val="TOC Heading"/>
-    <w:basedOn w:val="1"/>
-    <w:next w:val="a"/>
+    <w:basedOn w:val="Heading1"/>
+    <w:next w:val="Normal"/>
     <w:uiPriority w:val="39"/>
     <w:unhideWhenUsed/>
     <w:qFormat/>
@@ -8554,10 +8753,10 @@
       <w14:ligatures w14:val="none"/>
     </w:rPr>
   </w:style>
-  <w:style w:type="paragraph" w:styleId="11">
+  <w:style w:type="paragraph" w:styleId="TOC1">
     <w:name w:val="toc 1"/>
-    <w:basedOn w:val="a"/>
-    <w:next w:val="a"/>
+    <w:basedOn w:val="Normal"/>
+    <w:next w:val="Normal"/>
     <w:autoRedefine/>
     <w:uiPriority w:val="39"/>
     <w:unhideWhenUsed/>
@@ -8566,10 +8765,10 @@
       <w:spacing w:after="100"/>
     </w:pPr>
   </w:style>
-  <w:style w:type="paragraph" w:styleId="21">
+  <w:style w:type="paragraph" w:styleId="TOC2">
     <w:name w:val="toc 2"/>
-    <w:basedOn w:val="a"/>
-    <w:next w:val="a"/>
+    <w:basedOn w:val="Normal"/>
+    <w:next w:val="Normal"/>
     <w:autoRedefine/>
     <w:uiPriority w:val="39"/>
     <w:unhideWhenUsed/>
@@ -8579,10 +8778,10 @@
       <w:ind w:left="280"/>
     </w:pPr>
   </w:style>
-  <w:style w:type="paragraph" w:styleId="31">
+  <w:style w:type="paragraph" w:styleId="TOC3">
     <w:name w:val="toc 3"/>
-    <w:basedOn w:val="a"/>
-    <w:next w:val="a"/>
+    <w:basedOn w:val="Normal"/>
+    <w:next w:val="Normal"/>
     <w:autoRedefine/>
     <w:uiPriority w:val="39"/>
     <w:unhideWhenUsed/>
@@ -8592,9 +8791,9 @@
       <w:ind w:left="560"/>
     </w:pPr>
   </w:style>
-  <w:style w:type="character" w:styleId="a4">
+  <w:style w:type="character" w:styleId="Hyperlink">
     <w:name w:val="Hyperlink"/>
-    <w:basedOn w:val="a0"/>
+    <w:basedOn w:val="DefaultParagraphFont"/>
     <w:uiPriority w:val="99"/>
     <w:unhideWhenUsed/>
     <w:rsid w:val="0035477F"/>
@@ -8906,7 +9105,7 @@
 </file>
 
 <file path=customXml/itemProps1.xml><?xml version="1.0" encoding="utf-8"?>
-<ds:datastoreItem xmlns:ds="http://schemas.openxmlformats.org/officeDocument/2006/customXml" ds:itemID="{1B13A6AD-8358-4359-AD2A-B80D94979838}">
+<ds:datastoreItem xmlns:ds="http://schemas.openxmlformats.org/officeDocument/2006/customXml" ds:itemID="{A1CDF495-7D84-49A2-B26B-8A393467B43E}">
   <ds:schemaRefs>
     <ds:schemaRef ds:uri="http://schemas.openxmlformats.org/officeDocument/2006/bibliography"/>
   </ds:schemaRefs>

</xml_diff>